<commit_message>
drought fixes and more
</commit_message>
<xml_diff>
--- a/R/permitting/rappahannock/caroline_co_2022.docx
+++ b/R/permitting/rappahannock/caroline_co_2022.docx
@@ -15464,7 +15464,7 @@
                 <w:szCs w:val="18"/>
                 <w:color w:val="000000"/>
               </w:rPr>
-              <w:t xml:space="preserve">ROXBURY POND</w:t>
+              <w:t xml:space="preserve">DODDS POND</w:t>
             </w:r>
           </w:p>
         </w:tc>
@@ -15911,7 +15911,7 @@
                 <w:szCs w:val="18"/>
                 <w:color w:val="000000"/>
               </w:rPr>
-              <w:t xml:space="preserve">LIBERTY POND #2</w:t>
+              <w:t xml:space="preserve">ROXBURY POND</w:t>
             </w:r>
           </w:p>
         </w:tc>
@@ -16358,7 +16358,7 @@
                 <w:szCs w:val="18"/>
                 <w:color w:val="000000"/>
               </w:rPr>
-              <w:t xml:space="preserve">PROPAGATION POND</w:t>
+              <w:t xml:space="preserve">WIRTLAND POND</w:t>
             </w:r>
           </w:p>
         </w:tc>
@@ -16805,7 +16805,7 @@
                 <w:szCs w:val="18"/>
                 <w:color w:val="000000"/>
               </w:rPr>
-              <w:t xml:space="preserve">CABIN POND</w:t>
+              <w:t xml:space="preserve">JEFFRIES POND</w:t>
             </w:r>
           </w:p>
         </w:tc>
@@ -17252,7 +17252,7 @@
                 <w:szCs w:val="18"/>
                 <w:color w:val="000000"/>
               </w:rPr>
-              <w:t xml:space="preserve">RAPPAHANNOCK RIVER</w:t>
+              <w:t xml:space="preserve">LIBERTY POND #2</w:t>
             </w:r>
           </w:p>
         </w:tc>
@@ -17699,7 +17699,7 @@
                 <w:szCs w:val="18"/>
                 <w:color w:val="000000"/>
               </w:rPr>
-              <w:t xml:space="preserve">EXETER</w:t>
+              <w:t xml:space="preserve">PROPAGATION POND</w:t>
             </w:r>
           </w:p>
         </w:tc>
@@ -18146,7 +18146,7 @@
                 <w:szCs w:val="18"/>
                 <w:color w:val="000000"/>
               </w:rPr>
-              <w:t xml:space="preserve">DODDS POND</w:t>
+              <w:t xml:space="preserve">CABIN POND</w:t>
             </w:r>
           </w:p>
         </w:tc>
@@ -18593,7 +18593,7 @@
                 <w:szCs w:val="18"/>
                 <w:color w:val="000000"/>
               </w:rPr>
-              <w:t xml:space="preserve">JEFFRIES POND</w:t>
+              <w:t xml:space="preserve">RAPPAHANNOCK RIVER</w:t>
             </w:r>
           </w:p>
         </w:tc>
@@ -19040,7 +19040,7 @@
                 <w:szCs w:val="18"/>
                 <w:color w:val="000000"/>
               </w:rPr>
-              <w:t xml:space="preserve">WIRTLAND POND</w:t>
+              <w:t xml:space="preserve">EXETER</w:t>
             </w:r>
           </w:p>
         </w:tc>
@@ -31784,7 +31784,7 @@
       <w:tr>
         <w:trPr>
           <w:cantSplit/>
-          <w:trHeight w:val="617" w:hRule="auto"/>
+          <w:trHeight w:val="614" w:hRule="auto"/>
         </w:trPr>
         body45
         <w:tc>
@@ -32003,7 +32003,7 @@
                 <w:szCs w:val="18"/>
                 <w:color w:val="000000"/>
               </w:rPr>
-              <w:t xml:space="preserve">RAPPAHANNOCK RIVER #1 SAND PLT</w:t>
+              <w:t xml:space="preserve">RUFFINS POND</w:t>
             </w:r>
           </w:p>
         </w:tc>
@@ -32091,7 +32091,7 @@
                 <w:szCs w:val="18"/>
                 <w:color w:val="000000"/>
               </w:rPr>
-              <w:t xml:space="preserve">KING GEORGE PLANT - Aggregate Industries</w:t>
+              <w:t xml:space="preserve">NEWPOST SAND &amp; GRAVEL REDI-MIX</w:t>
             </w:r>
           </w:p>
         </w:tc>
@@ -32450,7 +32450,7 @@
                 <w:szCs w:val="18"/>
                 <w:color w:val="000000"/>
               </w:rPr>
-              <w:t xml:space="preserve">RUFFINS POND</w:t>
+              <w:t xml:space="preserve">LINE CREEK</w:t>
             </w:r>
           </w:p>
         </w:tc>
@@ -32538,7 +32538,7 @@
                 <w:szCs w:val="18"/>
                 <w:color w:val="000000"/>
               </w:rPr>
-              <w:t xml:space="preserve">NEWPOST SAND &amp; GRAVEL REDI-MIX</w:t>
+              <w:t xml:space="preserve">PENN FARM</w:t>
             </w:r>
           </w:p>
         </w:tc>
@@ -32897,7 +32897,7 @@
                 <w:szCs w:val="18"/>
                 <w:color w:val="000000"/>
               </w:rPr>
-              <w:t xml:space="preserve">RAPPAHANNOCK RIVER</w:t>
+              <w:t xml:space="preserve">Moss Neck Manor Lake</w:t>
             </w:r>
           </w:p>
         </w:tc>
@@ -32985,7 +32985,7 @@
                 <w:szCs w:val="18"/>
                 <w:color w:val="000000"/>
               </w:rPr>
-              <w:t xml:space="preserve">FREDERICKSBURG PLANT</w:t>
+              <w:t xml:space="preserve">Moss Neck Sand and Gravel Mine</w:t>
             </w:r>
           </w:p>
         </w:tc>
@@ -33344,7 +33344,7 @@
                 <w:szCs w:val="18"/>
                 <w:color w:val="000000"/>
               </w:rPr>
-              <w:t xml:space="preserve">LINE CREEK</w:t>
+              <w:t xml:space="preserve">RAPPAHANNOCK RIVER</w:t>
             </w:r>
           </w:p>
         </w:tc>
@@ -33432,7 +33432,454 @@
                 <w:szCs w:val="18"/>
                 <w:color w:val="000000"/>
               </w:rPr>
-              <w:t xml:space="preserve">PENN FARM</w:t>
+              <w:t xml:space="preserve">FREDERICKSBURG WTP</w:t>
+            </w:r>
+          </w:p>
+        </w:tc>
+        <w:tc>
+          <w:tcPr>
+            <w:tcBorders>
+              <w:bottom w:val="single" w:sz="8" w:space="0" w:color="666666"/>
+              <w:top w:val="single" w:sz="8" w:space="0" w:color="666666"/>
+              <w:left w:val="single" w:sz="8" w:space="0" w:color="666666"/>
+              <w:right w:val="single" w:sz="8" w:space="0" w:color="666666"/>
+            </w:tcBorders>
+            <w:shd w:val="clear" w:color="auto" w:fill="FFFFFF"/>
+            <w:tcMar>
+              <w:top w:w="0" w:type="dxa"/>
+              <w:bottom w:w="0" w:type="dxa"/>
+              <w:left w:w="0" w:type="dxa"/>
+              <w:right w:w="0" w:type="dxa"/>
+            </w:tcMar>
+            <w:vAlign w:val="center"/>
+          </w:tcPr>
+          <w:p>
+            <w:pPr>
+              <w:jc w:val="right"/>
+              <w:keepNext/>
+              <w:pBdr>
+                <w:bottom w:val="none" w:sz="0" w:space="0" w:color="000000"/>
+                <w:top w:val="none" w:sz="0" w:space="0" w:color="000000"/>
+                <w:left w:val="none" w:sz="0" w:space="0" w:color="000000"/>
+                <w:right w:val="none" w:sz="0" w:space="0" w:color="000000"/>
+              </w:pBdr>
+              <w:spacing w:after="0" w:before="0" w:line="240"/>
+              <w:ind w:firstLine="0" w:left="100" w:right="100"/>
+            </w:pPr>
+            <w:r>
+              <w:rPr>
+                <w:rFonts w:ascii="Arial"/>
+                <w:i w:val="false"/>
+                <w:b w:val="false"/>
+                <w:u w:val="none"/>
+                <w:sz w:val="18"/>
+                <w:szCs w:val="18"/>
+                <w:color w:val="000000"/>
+              </w:rPr>
+              <w:t xml:space="preserve">0.00</w:t>
+            </w:r>
+          </w:p>
+        </w:tc>
+        <w:tc>
+          <w:tcPr>
+            <w:tcBorders>
+              <w:bottom w:val="single" w:sz="8" w:space="0" w:color="666666"/>
+              <w:top w:val="single" w:sz="8" w:space="0" w:color="666666"/>
+              <w:left w:val="single" w:sz="8" w:space="0" w:color="666666"/>
+              <w:right w:val="single" w:sz="8" w:space="0" w:color="666666"/>
+            </w:tcBorders>
+            <w:shd w:val="clear" w:color="auto" w:fill="FFFFFF"/>
+            <w:tcMar>
+              <w:top w:w="0" w:type="dxa"/>
+              <w:bottom w:w="0" w:type="dxa"/>
+              <w:left w:w="0" w:type="dxa"/>
+              <w:right w:w="0" w:type="dxa"/>
+            </w:tcMar>
+            <w:vAlign w:val="center"/>
+          </w:tcPr>
+          <w:p>
+            <w:pPr>
+              <w:jc w:val="right"/>
+              <w:keepNext/>
+              <w:pBdr>
+                <w:bottom w:val="none" w:sz="0" w:space="0" w:color="000000"/>
+                <w:top w:val="none" w:sz="0" w:space="0" w:color="000000"/>
+                <w:left w:val="none" w:sz="0" w:space="0" w:color="000000"/>
+                <w:right w:val="none" w:sz="0" w:space="0" w:color="000000"/>
+              </w:pBdr>
+              <w:spacing w:after="0" w:before="0" w:line="240"/>
+              <w:ind w:firstLine="0" w:left="100" w:right="100"/>
+            </w:pPr>
+            <w:r>
+              <w:rPr>
+                <w:rFonts w:ascii="Arial"/>
+                <w:i w:val="false"/>
+                <w:b w:val="false"/>
+                <w:u w:val="none"/>
+                <w:sz w:val="18"/>
+                <w:szCs w:val="18"/>
+                <w:color w:val="000000"/>
+              </w:rPr>
+              <w:t xml:space="preserve">0.00</w:t>
+            </w:r>
+          </w:p>
+        </w:tc>
+        <w:tc>
+          <w:tcPr>
+            <w:tcBorders>
+              <w:bottom w:val="single" w:sz="8" w:space="0" w:color="666666"/>
+              <w:top w:val="single" w:sz="8" w:space="0" w:color="666666"/>
+              <w:left w:val="single" w:sz="8" w:space="0" w:color="666666"/>
+              <w:right w:val="single" w:sz="8" w:space="0" w:color="666666"/>
+            </w:tcBorders>
+            <w:shd w:val="clear" w:color="auto" w:fill="FFFFFF"/>
+            <w:tcMar>
+              <w:top w:w="0" w:type="dxa"/>
+              <w:bottom w:w="0" w:type="dxa"/>
+              <w:left w:w="0" w:type="dxa"/>
+              <w:right w:w="0" w:type="dxa"/>
+            </w:tcMar>
+            <w:vAlign w:val="center"/>
+          </w:tcPr>
+          <w:p>
+            <w:pPr>
+              <w:jc w:val="right"/>
+              <w:keepNext/>
+              <w:pBdr>
+                <w:bottom w:val="none" w:sz="0" w:space="0" w:color="000000"/>
+                <w:top w:val="none" w:sz="0" w:space="0" w:color="000000"/>
+                <w:left w:val="none" w:sz="0" w:space="0" w:color="000000"/>
+                <w:right w:val="none" w:sz="0" w:space="0" w:color="000000"/>
+              </w:pBdr>
+              <w:spacing w:after="0" w:before="0" w:line="240"/>
+              <w:ind w:firstLine="0" w:left="100" w:right="100"/>
+            </w:pPr>
+            <w:r>
+              <w:rPr>
+                <w:rFonts w:ascii="Arial"/>
+                <w:i w:val="false"/>
+                <w:b w:val="false"/>
+                <w:u w:val="none"/>
+                <w:sz w:val="18"/>
+                <w:szCs w:val="18"/>
+                <w:color w:val="000000"/>
+              </w:rPr>
+              <w:t xml:space="preserve">0.00</w:t>
+            </w:r>
+          </w:p>
+        </w:tc>
+      </w:tr>
+      <w:tr>
+        <w:trPr>
+          <w:cantSplit/>
+          <w:trHeight w:val="614" w:hRule="auto"/>
+        </w:trPr>
+        body49
+        <w:tc>
+          <w:tcPr>
+            <w:tcBorders>
+              <w:bottom w:val="single" w:sz="8" w:space="0" w:color="666666"/>
+              <w:top w:val="single" w:sz="8" w:space="0" w:color="666666"/>
+              <w:left w:val="single" w:sz="8" w:space="0" w:color="666666"/>
+              <w:right w:val="single" w:sz="8" w:space="0" w:color="666666"/>
+            </w:tcBorders>
+            <w:shd w:val="clear" w:color="auto" w:fill="FFFFFF"/>
+            <w:tcMar>
+              <w:top w:w="0" w:type="dxa"/>
+              <w:bottom w:w="0" w:type="dxa"/>
+              <w:left w:w="0" w:type="dxa"/>
+              <w:right w:w="0" w:type="dxa"/>
+            </w:tcMar>
+            <w:vAlign w:val="center"/>
+          </w:tcPr>
+          <w:p>
+            <w:pPr>
+              <w:jc w:val="right"/>
+              <w:keepNext/>
+              <w:pBdr>
+                <w:bottom w:val="none" w:sz="0" w:space="0" w:color="000000"/>
+                <w:top w:val="none" w:sz="0" w:space="0" w:color="000000"/>
+                <w:left w:val="none" w:sz="0" w:space="0" w:color="000000"/>
+                <w:right w:val="none" w:sz="0" w:space="0" w:color="000000"/>
+              </w:pBdr>
+              <w:spacing w:after="0" w:before="0" w:line="240"/>
+              <w:ind w:firstLine="0" w:left="100" w:right="100"/>
+            </w:pPr>
+            <w:r>
+              <w:rPr>
+                <w:rFonts w:ascii="Arial"/>
+                <w:i w:val="false"/>
+                <w:b w:val="false"/>
+                <w:u w:val="none"/>
+                <w:sz w:val="18"/>
+                <w:szCs w:val="18"/>
+                <w:color w:val="000000"/>
+              </w:rPr>
+              <w:t xml:space="preserve">49</w:t>
+            </w:r>
+          </w:p>
+        </w:tc>
+        <w:tc>
+          <w:tcPr>
+            <w:tcBorders>
+              <w:bottom w:val="single" w:sz="8" w:space="0" w:color="666666"/>
+              <w:top w:val="single" w:sz="8" w:space="0" w:color="666666"/>
+              <w:left w:val="single" w:sz="8" w:space="0" w:color="666666"/>
+              <w:right w:val="single" w:sz="8" w:space="0" w:color="666666"/>
+            </w:tcBorders>
+            <w:shd w:val="clear" w:color="auto" w:fill="FFFFFF"/>
+            <w:tcMar>
+              <w:top w:w="0" w:type="dxa"/>
+              <w:bottom w:w="0" w:type="dxa"/>
+              <w:left w:w="0" w:type="dxa"/>
+              <w:right w:w="0" w:type="dxa"/>
+            </w:tcMar>
+            <w:vAlign w:val="center"/>
+          </w:tcPr>
+          <w:p>
+            <w:pPr>
+              <w:jc w:val="left"/>
+              <w:keepNext/>
+              <w:pBdr>
+                <w:bottom w:val="none" w:sz="0" w:space="0" w:color="000000"/>
+                <w:top w:val="none" w:sz="0" w:space="0" w:color="000000"/>
+                <w:left w:val="none" w:sz="0" w:space="0" w:color="000000"/>
+                <w:right w:val="none" w:sz="0" w:space="0" w:color="000000"/>
+              </w:pBdr>
+              <w:spacing w:after="0" w:before="0" w:line="240"/>
+              <w:ind w:firstLine="0" w:left="100" w:right="100"/>
+            </w:pPr>
+            <w:r>
+              <w:rPr>
+                <w:rFonts w:ascii="Arial"/>
+                <w:i w:val="false"/>
+                <w:b w:val="false"/>
+                <w:u w:val="none"/>
+                <w:sz w:val="18"/>
+                <w:szCs w:val="18"/>
+                <w:color w:val="000000"/>
+              </w:rPr>
+              <w:t xml:space="preserve">-</w:t>
+            </w:r>
+          </w:p>
+        </w:tc>
+        <w:tc>
+          <w:tcPr>
+            <w:tcBorders>
+              <w:bottom w:val="single" w:sz="8" w:space="0" w:color="666666"/>
+              <w:top w:val="single" w:sz="8" w:space="0" w:color="666666"/>
+              <w:left w:val="single" w:sz="8" w:space="0" w:color="666666"/>
+              <w:right w:val="single" w:sz="8" w:space="0" w:color="666666"/>
+            </w:tcBorders>
+            <w:shd w:val="clear" w:color="auto" w:fill="FFFFFF"/>
+            <w:tcMar>
+              <w:top w:w="0" w:type="dxa"/>
+              <w:bottom w:w="0" w:type="dxa"/>
+              <w:left w:w="0" w:type="dxa"/>
+              <w:right w:w="0" w:type="dxa"/>
+            </w:tcMar>
+            <w:vAlign w:val="center"/>
+          </w:tcPr>
+          <w:p>
+            <w:pPr>
+              <w:jc w:val="left"/>
+              <w:keepNext/>
+              <w:pBdr>
+                <w:bottom w:val="none" w:sz="0" w:space="0" w:color="000000"/>
+                <w:top w:val="none" w:sz="0" w:space="0" w:color="000000"/>
+                <w:left w:val="none" w:sz="0" w:space="0" w:color="000000"/>
+                <w:right w:val="none" w:sz="0" w:space="0" w:color="000000"/>
+              </w:pBdr>
+              <w:spacing w:after="0" w:before="0" w:line="240"/>
+              <w:ind w:firstLine="0" w:left="100" w:right="100"/>
+            </w:pPr>
+            <w:r>
+              <w:rPr>
+                <w:rFonts w:ascii="Arial"/>
+                <w:i w:val="false"/>
+                <w:b w:val="false"/>
+                <w:u w:val="none"/>
+                <w:sz w:val="18"/>
+                <w:szCs w:val="18"/>
+                <w:color w:val="000000"/>
+              </w:rPr>
+              <w:t xml:space="preserve">Rappahannock River below Fredericksburg</w:t>
+            </w:r>
+          </w:p>
+        </w:tc>
+        <w:tc>
+          <w:tcPr>
+            <w:tcBorders>
+              <w:bottom w:val="single" w:sz="8" w:space="0" w:color="666666"/>
+              <w:top w:val="single" w:sz="8" w:space="0" w:color="666666"/>
+              <w:left w:val="single" w:sz="8" w:space="0" w:color="666666"/>
+              <w:right w:val="single" w:sz="8" w:space="0" w:color="666666"/>
+            </w:tcBorders>
+            <w:shd w:val="clear" w:color="auto" w:fill="FFFFFF"/>
+            <w:tcMar>
+              <w:top w:w="0" w:type="dxa"/>
+              <w:bottom w:w="0" w:type="dxa"/>
+              <w:left w:w="0" w:type="dxa"/>
+              <w:right w:w="0" w:type="dxa"/>
+            </w:tcMar>
+            <w:vAlign w:val="center"/>
+          </w:tcPr>
+          <w:p>
+            <w:pPr>
+              <w:jc w:val="left"/>
+              <w:keepNext/>
+              <w:pBdr>
+                <w:bottom w:val="none" w:sz="0" w:space="0" w:color="000000"/>
+                <w:top w:val="none" w:sz="0" w:space="0" w:color="000000"/>
+                <w:left w:val="none" w:sz="0" w:space="0" w:color="000000"/>
+                <w:right w:val="none" w:sz="0" w:space="0" w:color="000000"/>
+              </w:pBdr>
+              <w:spacing w:after="0" w:before="0" w:line="240"/>
+              <w:ind w:firstLine="0" w:left="100" w:right="100"/>
+            </w:pPr>
+            <w:r>
+              <w:rPr>
+                <w:rFonts w:ascii="Arial"/>
+                <w:i w:val="false"/>
+                <w:b w:val="false"/>
+                <w:u w:val="none"/>
+                <w:sz w:val="18"/>
+                <w:szCs w:val="18"/>
+                <w:color w:val="000000"/>
+              </w:rPr>
+              <w:t xml:space="preserve">intake</w:t>
+            </w:r>
+          </w:p>
+        </w:tc>
+        <w:tc>
+          <w:tcPr>
+            <w:tcBorders>
+              <w:bottom w:val="single" w:sz="8" w:space="0" w:color="666666"/>
+              <w:top w:val="single" w:sz="8" w:space="0" w:color="666666"/>
+              <w:left w:val="single" w:sz="8" w:space="0" w:color="666666"/>
+              <w:right w:val="single" w:sz="8" w:space="0" w:color="666666"/>
+            </w:tcBorders>
+            <w:shd w:val="clear" w:color="auto" w:fill="FFFFFF"/>
+            <w:tcMar>
+              <w:top w:w="0" w:type="dxa"/>
+              <w:bottom w:w="0" w:type="dxa"/>
+              <w:left w:w="0" w:type="dxa"/>
+              <w:right w:w="0" w:type="dxa"/>
+            </w:tcMar>
+            <w:vAlign w:val="center"/>
+          </w:tcPr>
+          <w:p>
+            <w:pPr>
+              <w:jc w:val="left"/>
+              <w:keepNext/>
+              <w:pBdr>
+                <w:bottom w:val="none" w:sz="0" w:space="0" w:color="000000"/>
+                <w:top w:val="none" w:sz="0" w:space="0" w:color="000000"/>
+                <w:left w:val="none" w:sz="0" w:space="0" w:color="000000"/>
+                <w:right w:val="none" w:sz="0" w:space="0" w:color="000000"/>
+              </w:pBdr>
+              <w:spacing w:after="0" w:before="0" w:line="240"/>
+              <w:ind w:firstLine="0" w:left="100" w:right="100"/>
+            </w:pPr>
+            <w:r>
+              <w:rPr>
+                <w:rFonts w:ascii="Arial"/>
+                <w:i w:val="false"/>
+                <w:b w:val="false"/>
+                <w:u w:val="none"/>
+                <w:sz w:val="18"/>
+                <w:szCs w:val="18"/>
+                <w:color w:val="000000"/>
+              </w:rPr>
+              <w:t xml:space="preserve">RAPPAHANNOCK RIVER</w:t>
+            </w:r>
+          </w:p>
+        </w:tc>
+        <w:tc>
+          <w:tcPr>
+            <w:tcBorders>
+              <w:bottom w:val="single" w:sz="8" w:space="0" w:color="666666"/>
+              <w:top w:val="single" w:sz="8" w:space="0" w:color="666666"/>
+              <w:left w:val="single" w:sz="8" w:space="0" w:color="666666"/>
+              <w:right w:val="single" w:sz="8" w:space="0" w:color="666666"/>
+            </w:tcBorders>
+            <w:shd w:val="clear" w:color="auto" w:fill="FFFFFF"/>
+            <w:tcMar>
+              <w:top w:w="0" w:type="dxa"/>
+              <w:bottom w:w="0" w:type="dxa"/>
+              <w:left w:w="0" w:type="dxa"/>
+              <w:right w:w="0" w:type="dxa"/>
+            </w:tcMar>
+            <w:vAlign w:val="center"/>
+          </w:tcPr>
+          <w:p>
+            <w:pPr>
+              <w:jc w:val="right"/>
+              <w:keepNext/>
+              <w:pBdr>
+                <w:bottom w:val="none" w:sz="0" w:space="0" w:color="000000"/>
+                <w:top w:val="none" w:sz="0" w:space="0" w:color="000000"/>
+                <w:left w:val="none" w:sz="0" w:space="0" w:color="000000"/>
+                <w:right w:val="none" w:sz="0" w:space="0" w:color="000000"/>
+              </w:pBdr>
+              <w:spacing w:after="0" w:before="0" w:line="240"/>
+              <w:ind w:firstLine="0" w:left="100" w:right="100"/>
+            </w:pPr>
+            <w:r>
+              <w:rPr>
+                <w:rFonts w:ascii="Arial"/>
+                <w:i w:val="false"/>
+                <w:b w:val="false"/>
+                <w:u w:val="none"/>
+                <w:sz w:val="18"/>
+                <w:szCs w:val="18"/>
+                <w:color w:val="000000"/>
+              </w:rPr>
+              <w:t xml:space="preserve">0.00</w:t>
+            </w:r>
+          </w:p>
+        </w:tc>
+        <w:tc>
+          <w:tcPr>
+            <w:tcBorders>
+              <w:bottom w:val="single" w:sz="8" w:space="0" w:color="666666"/>
+              <w:top w:val="single" w:sz="8" w:space="0" w:color="666666"/>
+              <w:left w:val="single" w:sz="8" w:space="0" w:color="666666"/>
+              <w:right w:val="single" w:sz="8" w:space="0" w:color="666666"/>
+            </w:tcBorders>
+            <w:shd w:val="clear" w:color="auto" w:fill="FFFFFF"/>
+            <w:tcMar>
+              <w:top w:w="0" w:type="dxa"/>
+              <w:bottom w:w="0" w:type="dxa"/>
+              <w:left w:w="0" w:type="dxa"/>
+              <w:right w:w="0" w:type="dxa"/>
+            </w:tcMar>
+            <w:vAlign w:val="center"/>
+          </w:tcPr>
+          <w:p>
+            <w:pPr>
+              <w:jc w:val="left"/>
+              <w:keepNext/>
+              <w:pBdr>
+                <w:bottom w:val="none" w:sz="0" w:space="0" w:color="000000"/>
+                <w:top w:val="none" w:sz="0" w:space="0" w:color="000000"/>
+                <w:left w:val="none" w:sz="0" w:space="0" w:color="000000"/>
+                <w:right w:val="none" w:sz="0" w:space="0" w:color="000000"/>
+              </w:pBdr>
+              <w:spacing w:after="0" w:before="0" w:line="240"/>
+              <w:ind w:firstLine="0" w:left="100" w:right="100"/>
+            </w:pPr>
+            <w:r>
+              <w:rPr>
+                <w:rFonts w:ascii="Arial"/>
+                <w:i w:val="false"/>
+                <w:b w:val="false"/>
+                <w:u w:val="none"/>
+                <w:sz w:val="18"/>
+                <w:szCs w:val="18"/>
+                <w:color w:val="000000"/>
+              </w:rPr>
+              <w:t xml:space="preserve">FREDERICKSBURG WTP</w:t>
             </w:r>
           </w:p>
         </w:tc>
@@ -33574,7 +34021,7 @@
           <w:cantSplit/>
           <w:trHeight w:val="617" w:hRule="auto"/>
         </w:trPr>
-        body49
+        body50
         <w:tc>
           <w:tcPr>
             <w:tcBorders>
@@ -33615,7 +34062,7 @@
                 <w:szCs w:val="18"/>
                 <w:color w:val="000000"/>
               </w:rPr>
-              <w:t xml:space="preserve">49</w:t>
+              <w:t xml:space="preserve">50</w:t>
             </w:r>
           </w:p>
         </w:tc>
@@ -33791,7 +34238,7 @@
                 <w:szCs w:val="18"/>
                 <w:color w:val="000000"/>
               </w:rPr>
-              <w:t xml:space="preserve">RAPPAHANNOCK R - Camden Rd (fomerly CF 18,20)</w:t>
+              <w:t xml:space="preserve">Hayfield Ponds</w:t>
             </w:r>
           </w:p>
         </w:tc>
@@ -33879,7 +34326,7 @@
                 <w:szCs w:val="18"/>
                 <w:color w:val="000000"/>
               </w:rPr>
-              <w:t xml:space="preserve">JOHNNY DAVIS</w:t>
+              <w:t xml:space="preserve">HAYFIELD SAND AND GRAVEL</w:t>
             </w:r>
           </w:p>
         </w:tc>
@@ -33923,454 +34370,7 @@
                 <w:szCs w:val="18"/>
                 <w:color w:val="000000"/>
               </w:rPr>
-              <w:t xml:space="preserve">0.00</w:t>
-            </w:r>
-          </w:p>
-        </w:tc>
-        <w:tc>
-          <w:tcPr>
-            <w:tcBorders>
-              <w:bottom w:val="single" w:sz="8" w:space="0" w:color="666666"/>
-              <w:top w:val="single" w:sz="8" w:space="0" w:color="666666"/>
-              <w:left w:val="single" w:sz="8" w:space="0" w:color="666666"/>
-              <w:right w:val="single" w:sz="8" w:space="0" w:color="666666"/>
-            </w:tcBorders>
-            <w:shd w:val="clear" w:color="auto" w:fill="FFFFFF"/>
-            <w:tcMar>
-              <w:top w:w="0" w:type="dxa"/>
-              <w:bottom w:w="0" w:type="dxa"/>
-              <w:left w:w="0" w:type="dxa"/>
-              <w:right w:w="0" w:type="dxa"/>
-            </w:tcMar>
-            <w:vAlign w:val="center"/>
-          </w:tcPr>
-          <w:p>
-            <w:pPr>
-              <w:jc w:val="right"/>
-              <w:keepNext/>
-              <w:pBdr>
-                <w:bottom w:val="none" w:sz="0" w:space="0" w:color="000000"/>
-                <w:top w:val="none" w:sz="0" w:space="0" w:color="000000"/>
-                <w:left w:val="none" w:sz="0" w:space="0" w:color="000000"/>
-                <w:right w:val="none" w:sz="0" w:space="0" w:color="000000"/>
-              </w:pBdr>
-              <w:spacing w:after="0" w:before="0" w:line="240"/>
-              <w:ind w:firstLine="0" w:left="100" w:right="100"/>
-            </w:pPr>
-            <w:r>
-              <w:rPr>
-                <w:rFonts w:ascii="Arial"/>
-                <w:i w:val="false"/>
-                <w:b w:val="false"/>
-                <w:u w:val="none"/>
-                <w:sz w:val="18"/>
-                <w:szCs w:val="18"/>
-                <w:color w:val="000000"/>
-              </w:rPr>
-              <w:t xml:space="preserve">0.00</w:t>
-            </w:r>
-          </w:p>
-        </w:tc>
-        <w:tc>
-          <w:tcPr>
-            <w:tcBorders>
-              <w:bottom w:val="single" w:sz="8" w:space="0" w:color="666666"/>
-              <w:top w:val="single" w:sz="8" w:space="0" w:color="666666"/>
-              <w:left w:val="single" w:sz="8" w:space="0" w:color="666666"/>
-              <w:right w:val="single" w:sz="8" w:space="0" w:color="666666"/>
-            </w:tcBorders>
-            <w:shd w:val="clear" w:color="auto" w:fill="FFFFFF"/>
-            <w:tcMar>
-              <w:top w:w="0" w:type="dxa"/>
-              <w:bottom w:w="0" w:type="dxa"/>
-              <w:left w:w="0" w:type="dxa"/>
-              <w:right w:w="0" w:type="dxa"/>
-            </w:tcMar>
-            <w:vAlign w:val="center"/>
-          </w:tcPr>
-          <w:p>
-            <w:pPr>
-              <w:jc w:val="right"/>
-              <w:keepNext/>
-              <w:pBdr>
-                <w:bottom w:val="none" w:sz="0" w:space="0" w:color="000000"/>
-                <w:top w:val="none" w:sz="0" w:space="0" w:color="000000"/>
-                <w:left w:val="none" w:sz="0" w:space="0" w:color="000000"/>
-                <w:right w:val="none" w:sz="0" w:space="0" w:color="000000"/>
-              </w:pBdr>
-              <w:spacing w:after="0" w:before="0" w:line="240"/>
-              <w:ind w:firstLine="0" w:left="100" w:right="100"/>
-            </w:pPr>
-            <w:r>
-              <w:rPr>
-                <w:rFonts w:ascii="Arial"/>
-                <w:i w:val="false"/>
-                <w:b w:val="false"/>
-                <w:u w:val="none"/>
-                <w:sz w:val="18"/>
-                <w:szCs w:val="18"/>
-                <w:color w:val="000000"/>
-              </w:rPr>
-              <w:t xml:space="preserve">0.00</w:t>
-            </w:r>
-          </w:p>
-        </w:tc>
-      </w:tr>
-      <w:tr>
-        <w:trPr>
-          <w:cantSplit/>
-          <w:trHeight w:val="614" w:hRule="auto"/>
-        </w:trPr>
-        body50
-        <w:tc>
-          <w:tcPr>
-            <w:tcBorders>
-              <w:bottom w:val="single" w:sz="8" w:space="0" w:color="666666"/>
-              <w:top w:val="single" w:sz="8" w:space="0" w:color="666666"/>
-              <w:left w:val="single" w:sz="8" w:space="0" w:color="666666"/>
-              <w:right w:val="single" w:sz="8" w:space="0" w:color="666666"/>
-            </w:tcBorders>
-            <w:shd w:val="clear" w:color="auto" w:fill="FFFFFF"/>
-            <w:tcMar>
-              <w:top w:w="0" w:type="dxa"/>
-              <w:bottom w:w="0" w:type="dxa"/>
-              <w:left w:w="0" w:type="dxa"/>
-              <w:right w:w="0" w:type="dxa"/>
-            </w:tcMar>
-            <w:vAlign w:val="center"/>
-          </w:tcPr>
-          <w:p>
-            <w:pPr>
-              <w:jc w:val="right"/>
-              <w:keepNext/>
-              <w:pBdr>
-                <w:bottom w:val="none" w:sz="0" w:space="0" w:color="000000"/>
-                <w:top w:val="none" w:sz="0" w:space="0" w:color="000000"/>
-                <w:left w:val="none" w:sz="0" w:space="0" w:color="000000"/>
-                <w:right w:val="none" w:sz="0" w:space="0" w:color="000000"/>
-              </w:pBdr>
-              <w:spacing w:after="0" w:before="0" w:line="240"/>
-              <w:ind w:firstLine="0" w:left="100" w:right="100"/>
-            </w:pPr>
-            <w:r>
-              <w:rPr>
-                <w:rFonts w:ascii="Arial"/>
-                <w:i w:val="false"/>
-                <w:b w:val="false"/>
-                <w:u w:val="none"/>
-                <w:sz w:val="18"/>
-                <w:szCs w:val="18"/>
-                <w:color w:val="000000"/>
-              </w:rPr>
-              <w:t xml:space="preserve">50</w:t>
-            </w:r>
-          </w:p>
-        </w:tc>
-        <w:tc>
-          <w:tcPr>
-            <w:tcBorders>
-              <w:bottom w:val="single" w:sz="8" w:space="0" w:color="666666"/>
-              <w:top w:val="single" w:sz="8" w:space="0" w:color="666666"/>
-              <w:left w:val="single" w:sz="8" w:space="0" w:color="666666"/>
-              <w:right w:val="single" w:sz="8" w:space="0" w:color="666666"/>
-            </w:tcBorders>
-            <w:shd w:val="clear" w:color="auto" w:fill="FFFFFF"/>
-            <w:tcMar>
-              <w:top w:w="0" w:type="dxa"/>
-              <w:bottom w:w="0" w:type="dxa"/>
-              <w:left w:w="0" w:type="dxa"/>
-              <w:right w:w="0" w:type="dxa"/>
-            </w:tcMar>
-            <w:vAlign w:val="center"/>
-          </w:tcPr>
-          <w:p>
-            <w:pPr>
-              <w:jc w:val="left"/>
-              <w:keepNext/>
-              <w:pBdr>
-                <w:bottom w:val="none" w:sz="0" w:space="0" w:color="000000"/>
-                <w:top w:val="none" w:sz="0" w:space="0" w:color="000000"/>
-                <w:left w:val="none" w:sz="0" w:space="0" w:color="000000"/>
-                <w:right w:val="none" w:sz="0" w:space="0" w:color="000000"/>
-              </w:pBdr>
-              <w:spacing w:after="0" w:before="0" w:line="240"/>
-              <w:ind w:firstLine="0" w:left="100" w:right="100"/>
-            </w:pPr>
-            <w:r>
-              <w:rPr>
-                <w:rFonts w:ascii="Arial"/>
-                <w:i w:val="false"/>
-                <w:b w:val="false"/>
-                <w:u w:val="none"/>
-                <w:sz w:val="18"/>
-                <w:szCs w:val="18"/>
-                <w:color w:val="000000"/>
-              </w:rPr>
-              <w:t xml:space="preserve">-</w:t>
-            </w:r>
-          </w:p>
-        </w:tc>
-        <w:tc>
-          <w:tcPr>
-            <w:tcBorders>
-              <w:bottom w:val="single" w:sz="8" w:space="0" w:color="666666"/>
-              <w:top w:val="single" w:sz="8" w:space="0" w:color="666666"/>
-              <w:left w:val="single" w:sz="8" w:space="0" w:color="666666"/>
-              <w:right w:val="single" w:sz="8" w:space="0" w:color="666666"/>
-            </w:tcBorders>
-            <w:shd w:val="clear" w:color="auto" w:fill="FFFFFF"/>
-            <w:tcMar>
-              <w:top w:w="0" w:type="dxa"/>
-              <w:bottom w:w="0" w:type="dxa"/>
-              <w:left w:w="0" w:type="dxa"/>
-              <w:right w:w="0" w:type="dxa"/>
-            </w:tcMar>
-            <w:vAlign w:val="center"/>
-          </w:tcPr>
-          <w:p>
-            <w:pPr>
-              <w:jc w:val="left"/>
-              <w:keepNext/>
-              <w:pBdr>
-                <w:bottom w:val="none" w:sz="0" w:space="0" w:color="000000"/>
-                <w:top w:val="none" w:sz="0" w:space="0" w:color="000000"/>
-                <w:left w:val="none" w:sz="0" w:space="0" w:color="000000"/>
-                <w:right w:val="none" w:sz="0" w:space="0" w:color="000000"/>
-              </w:pBdr>
-              <w:spacing w:after="0" w:before="0" w:line="240"/>
-              <w:ind w:firstLine="0" w:left="100" w:right="100"/>
-            </w:pPr>
-            <w:r>
-              <w:rPr>
-                <w:rFonts w:ascii="Arial"/>
-                <w:i w:val="false"/>
-                <w:b w:val="false"/>
-                <w:u w:val="none"/>
-                <w:sz w:val="18"/>
-                <w:szCs w:val="18"/>
-                <w:color w:val="000000"/>
-              </w:rPr>
-              <w:t xml:space="preserve">Rappahannock River below Fredericksburg</w:t>
-            </w:r>
-          </w:p>
-        </w:tc>
-        <w:tc>
-          <w:tcPr>
-            <w:tcBorders>
-              <w:bottom w:val="single" w:sz="8" w:space="0" w:color="666666"/>
-              <w:top w:val="single" w:sz="8" w:space="0" w:color="666666"/>
-              <w:left w:val="single" w:sz="8" w:space="0" w:color="666666"/>
-              <w:right w:val="single" w:sz="8" w:space="0" w:color="666666"/>
-            </w:tcBorders>
-            <w:shd w:val="clear" w:color="auto" w:fill="FFFFFF"/>
-            <w:tcMar>
-              <w:top w:w="0" w:type="dxa"/>
-              <w:bottom w:w="0" w:type="dxa"/>
-              <w:left w:w="0" w:type="dxa"/>
-              <w:right w:w="0" w:type="dxa"/>
-            </w:tcMar>
-            <w:vAlign w:val="center"/>
-          </w:tcPr>
-          <w:p>
-            <w:pPr>
-              <w:jc w:val="left"/>
-              <w:keepNext/>
-              <w:pBdr>
-                <w:bottom w:val="none" w:sz="0" w:space="0" w:color="000000"/>
-                <w:top w:val="none" w:sz="0" w:space="0" w:color="000000"/>
-                <w:left w:val="none" w:sz="0" w:space="0" w:color="000000"/>
-                <w:right w:val="none" w:sz="0" w:space="0" w:color="000000"/>
-              </w:pBdr>
-              <w:spacing w:after="0" w:before="0" w:line="240"/>
-              <w:ind w:firstLine="0" w:left="100" w:right="100"/>
-            </w:pPr>
-            <w:r>
-              <w:rPr>
-                <w:rFonts w:ascii="Arial"/>
-                <w:i w:val="false"/>
-                <w:b w:val="false"/>
-                <w:u w:val="none"/>
-                <w:sz w:val="18"/>
-                <w:szCs w:val="18"/>
-                <w:color w:val="000000"/>
-              </w:rPr>
-              <w:t xml:space="preserve">intake</w:t>
-            </w:r>
-          </w:p>
-        </w:tc>
-        <w:tc>
-          <w:tcPr>
-            <w:tcBorders>
-              <w:bottom w:val="single" w:sz="8" w:space="0" w:color="666666"/>
-              <w:top w:val="single" w:sz="8" w:space="0" w:color="666666"/>
-              <w:left w:val="single" w:sz="8" w:space="0" w:color="666666"/>
-              <w:right w:val="single" w:sz="8" w:space="0" w:color="666666"/>
-            </w:tcBorders>
-            <w:shd w:val="clear" w:color="auto" w:fill="FFFFFF"/>
-            <w:tcMar>
-              <w:top w:w="0" w:type="dxa"/>
-              <w:bottom w:w="0" w:type="dxa"/>
-              <w:left w:w="0" w:type="dxa"/>
-              <w:right w:w="0" w:type="dxa"/>
-            </w:tcMar>
-            <w:vAlign w:val="center"/>
-          </w:tcPr>
-          <w:p>
-            <w:pPr>
-              <w:jc w:val="left"/>
-              <w:keepNext/>
-              <w:pBdr>
-                <w:bottom w:val="none" w:sz="0" w:space="0" w:color="000000"/>
-                <w:top w:val="none" w:sz="0" w:space="0" w:color="000000"/>
-                <w:left w:val="none" w:sz="0" w:space="0" w:color="000000"/>
-                <w:right w:val="none" w:sz="0" w:space="0" w:color="000000"/>
-              </w:pBdr>
-              <w:spacing w:after="0" w:before="0" w:line="240"/>
-              <w:ind w:firstLine="0" w:left="100" w:right="100"/>
-            </w:pPr>
-            <w:r>
-              <w:rPr>
-                <w:rFonts w:ascii="Arial"/>
-                <w:i w:val="false"/>
-                <w:b w:val="false"/>
-                <w:u w:val="none"/>
-                <w:sz w:val="18"/>
-                <w:szCs w:val="18"/>
-                <w:color w:val="000000"/>
-              </w:rPr>
-              <w:t xml:space="preserve">RAPPAHANNOCK RIVER</w:t>
-            </w:r>
-          </w:p>
-        </w:tc>
-        <w:tc>
-          <w:tcPr>
-            <w:tcBorders>
-              <w:bottom w:val="single" w:sz="8" w:space="0" w:color="666666"/>
-              <w:top w:val="single" w:sz="8" w:space="0" w:color="666666"/>
-              <w:left w:val="single" w:sz="8" w:space="0" w:color="666666"/>
-              <w:right w:val="single" w:sz="8" w:space="0" w:color="666666"/>
-            </w:tcBorders>
-            <w:shd w:val="clear" w:color="auto" w:fill="FFFFFF"/>
-            <w:tcMar>
-              <w:top w:w="0" w:type="dxa"/>
-              <w:bottom w:w="0" w:type="dxa"/>
-              <w:left w:w="0" w:type="dxa"/>
-              <w:right w:w="0" w:type="dxa"/>
-            </w:tcMar>
-            <w:vAlign w:val="center"/>
-          </w:tcPr>
-          <w:p>
-            <w:pPr>
-              <w:jc w:val="right"/>
-              <w:keepNext/>
-              <w:pBdr>
-                <w:bottom w:val="none" w:sz="0" w:space="0" w:color="000000"/>
-                <w:top w:val="none" w:sz="0" w:space="0" w:color="000000"/>
-                <w:left w:val="none" w:sz="0" w:space="0" w:color="000000"/>
-                <w:right w:val="none" w:sz="0" w:space="0" w:color="000000"/>
-              </w:pBdr>
-              <w:spacing w:after="0" w:before="0" w:line="240"/>
-              <w:ind w:firstLine="0" w:left="100" w:right="100"/>
-            </w:pPr>
-            <w:r>
-              <w:rPr>
-                <w:rFonts w:ascii="Arial"/>
-                <w:i w:val="false"/>
-                <w:b w:val="false"/>
-                <w:u w:val="none"/>
-                <w:sz w:val="18"/>
-                <w:szCs w:val="18"/>
-                <w:color w:val="000000"/>
-              </w:rPr>
-              <w:t xml:space="preserve">0.00</w:t>
-            </w:r>
-          </w:p>
-        </w:tc>
-        <w:tc>
-          <w:tcPr>
-            <w:tcBorders>
-              <w:bottom w:val="single" w:sz="8" w:space="0" w:color="666666"/>
-              <w:top w:val="single" w:sz="8" w:space="0" w:color="666666"/>
-              <w:left w:val="single" w:sz="8" w:space="0" w:color="666666"/>
-              <w:right w:val="single" w:sz="8" w:space="0" w:color="666666"/>
-            </w:tcBorders>
-            <w:shd w:val="clear" w:color="auto" w:fill="FFFFFF"/>
-            <w:tcMar>
-              <w:top w:w="0" w:type="dxa"/>
-              <w:bottom w:w="0" w:type="dxa"/>
-              <w:left w:w="0" w:type="dxa"/>
-              <w:right w:w="0" w:type="dxa"/>
-            </w:tcMar>
-            <w:vAlign w:val="center"/>
-          </w:tcPr>
-          <w:p>
-            <w:pPr>
-              <w:jc w:val="left"/>
-              <w:keepNext/>
-              <w:pBdr>
-                <w:bottom w:val="none" w:sz="0" w:space="0" w:color="000000"/>
-                <w:top w:val="none" w:sz="0" w:space="0" w:color="000000"/>
-                <w:left w:val="none" w:sz="0" w:space="0" w:color="000000"/>
-                <w:right w:val="none" w:sz="0" w:space="0" w:color="000000"/>
-              </w:pBdr>
-              <w:spacing w:after="0" w:before="0" w:line="240"/>
-              <w:ind w:firstLine="0" w:left="100" w:right="100"/>
-            </w:pPr>
-            <w:r>
-              <w:rPr>
-                <w:rFonts w:ascii="Arial"/>
-                <w:i w:val="false"/>
-                <w:b w:val="false"/>
-                <w:u w:val="none"/>
-                <w:sz w:val="18"/>
-                <w:szCs w:val="18"/>
-                <w:color w:val="000000"/>
-              </w:rPr>
-              <w:t xml:space="preserve">FREDERICKSBURG PLANT</w:t>
-            </w:r>
-          </w:p>
-        </w:tc>
-        <w:tc>
-          <w:tcPr>
-            <w:tcBorders>
-              <w:bottom w:val="single" w:sz="8" w:space="0" w:color="666666"/>
-              <w:top w:val="single" w:sz="8" w:space="0" w:color="666666"/>
-              <w:left w:val="single" w:sz="8" w:space="0" w:color="666666"/>
-              <w:right w:val="single" w:sz="8" w:space="0" w:color="666666"/>
-            </w:tcBorders>
-            <w:shd w:val="clear" w:color="auto" w:fill="FFFFFF"/>
-            <w:tcMar>
-              <w:top w:w="0" w:type="dxa"/>
-              <w:bottom w:w="0" w:type="dxa"/>
-              <w:left w:w="0" w:type="dxa"/>
-              <w:right w:w="0" w:type="dxa"/>
-            </w:tcMar>
-            <w:vAlign w:val="center"/>
-          </w:tcPr>
-          <w:p>
-            <w:pPr>
-              <w:jc w:val="right"/>
-              <w:keepNext/>
-              <w:pBdr>
-                <w:bottom w:val="none" w:sz="0" w:space="0" w:color="000000"/>
-                <w:top w:val="none" w:sz="0" w:space="0" w:color="000000"/>
-                <w:left w:val="none" w:sz="0" w:space="0" w:color="000000"/>
-                <w:right w:val="none" w:sz="0" w:space="0" w:color="000000"/>
-              </w:pBdr>
-              <w:spacing w:after="0" w:before="0" w:line="240"/>
-              <w:ind w:firstLine="0" w:left="100" w:right="100"/>
-            </w:pPr>
-            <w:r>
-              <w:rPr>
-                <w:rFonts w:ascii="Arial"/>
-                <w:i w:val="false"/>
-                <w:b w:val="false"/>
-                <w:u w:val="none"/>
-                <w:sz w:val="18"/>
-                <w:szCs w:val="18"/>
-                <w:color w:val="000000"/>
-              </w:rPr>
-              <w:t xml:space="preserve">0.00</w:t>
+              <w:t xml:space="preserve">96.66</w:t>
             </w:r>
           </w:p>
         </w:tc>
@@ -34685,7 +34685,7 @@
                 <w:szCs w:val="18"/>
                 <w:color w:val="000000"/>
               </w:rPr>
-              <w:t xml:space="preserve">Hayfield Ponds</w:t>
+              <w:t xml:space="preserve">RAPPAHANNOCK R - Camden Rd (fomerly CF 18,20)</w:t>
             </w:r>
           </w:p>
         </w:tc>
@@ -34773,7 +34773,7 @@
                 <w:szCs w:val="18"/>
                 <w:color w:val="000000"/>
               </w:rPr>
-              <w:t xml:space="preserve">HAYFIELD SAND AND GRAVEL</w:t>
+              <w:t xml:space="preserve">JOHNNY DAVIS</w:t>
             </w:r>
           </w:p>
         </w:tc>
@@ -34817,7 +34817,7 @@
                 <w:szCs w:val="18"/>
                 <w:color w:val="000000"/>
               </w:rPr>
-              <w:t xml:space="preserve">96.66</w:t>
+              <w:t xml:space="preserve">0.00</w:t>
             </w:r>
           </w:p>
         </w:tc>
@@ -35579,7 +35579,7 @@
                 <w:szCs w:val="18"/>
                 <w:color w:val="000000"/>
               </w:rPr>
-              <w:t xml:space="preserve">Moss Neck Manor Lake</w:t>
+              <w:t xml:space="preserve">RAPPAHANNOCK RIVER</w:t>
             </w:r>
           </w:p>
         </w:tc>
@@ -35667,7 +35667,901 @@
                 <w:szCs w:val="18"/>
                 <w:color w:val="000000"/>
               </w:rPr>
-              <w:t xml:space="preserve">Moss Neck Sand and Gravel Mine</w:t>
+              <w:t xml:space="preserve">FREDERICKSBURG PLANT</w:t>
+            </w:r>
+          </w:p>
+        </w:tc>
+        <w:tc>
+          <w:tcPr>
+            <w:tcBorders>
+              <w:bottom w:val="single" w:sz="8" w:space="0" w:color="666666"/>
+              <w:top w:val="single" w:sz="8" w:space="0" w:color="666666"/>
+              <w:left w:val="single" w:sz="8" w:space="0" w:color="666666"/>
+              <w:right w:val="single" w:sz="8" w:space="0" w:color="666666"/>
+            </w:tcBorders>
+            <w:shd w:val="clear" w:color="auto" w:fill="FFFFFF"/>
+            <w:tcMar>
+              <w:top w:w="0" w:type="dxa"/>
+              <w:bottom w:w="0" w:type="dxa"/>
+              <w:left w:w="0" w:type="dxa"/>
+              <w:right w:w="0" w:type="dxa"/>
+            </w:tcMar>
+            <w:vAlign w:val="center"/>
+          </w:tcPr>
+          <w:p>
+            <w:pPr>
+              <w:jc w:val="right"/>
+              <w:keepNext/>
+              <w:pBdr>
+                <w:bottom w:val="none" w:sz="0" w:space="0" w:color="000000"/>
+                <w:top w:val="none" w:sz="0" w:space="0" w:color="000000"/>
+                <w:left w:val="none" w:sz="0" w:space="0" w:color="000000"/>
+                <w:right w:val="none" w:sz="0" w:space="0" w:color="000000"/>
+              </w:pBdr>
+              <w:spacing w:after="0" w:before="0" w:line="240"/>
+              <w:ind w:firstLine="0" w:left="100" w:right="100"/>
+            </w:pPr>
+            <w:r>
+              <w:rPr>
+                <w:rFonts w:ascii="Arial"/>
+                <w:i w:val="false"/>
+                <w:b w:val="false"/>
+                <w:u w:val="none"/>
+                <w:sz w:val="18"/>
+                <w:szCs w:val="18"/>
+                <w:color w:val="000000"/>
+              </w:rPr>
+              <w:t xml:space="preserve">0.00</w:t>
+            </w:r>
+          </w:p>
+        </w:tc>
+        <w:tc>
+          <w:tcPr>
+            <w:tcBorders>
+              <w:bottom w:val="single" w:sz="8" w:space="0" w:color="666666"/>
+              <w:top w:val="single" w:sz="8" w:space="0" w:color="666666"/>
+              <w:left w:val="single" w:sz="8" w:space="0" w:color="666666"/>
+              <w:right w:val="single" w:sz="8" w:space="0" w:color="666666"/>
+            </w:tcBorders>
+            <w:shd w:val="clear" w:color="auto" w:fill="FFFFFF"/>
+            <w:tcMar>
+              <w:top w:w="0" w:type="dxa"/>
+              <w:bottom w:w="0" w:type="dxa"/>
+              <w:left w:w="0" w:type="dxa"/>
+              <w:right w:w="0" w:type="dxa"/>
+            </w:tcMar>
+            <w:vAlign w:val="center"/>
+          </w:tcPr>
+          <w:p>
+            <w:pPr>
+              <w:jc w:val="right"/>
+              <w:keepNext/>
+              <w:pBdr>
+                <w:bottom w:val="none" w:sz="0" w:space="0" w:color="000000"/>
+                <w:top w:val="none" w:sz="0" w:space="0" w:color="000000"/>
+                <w:left w:val="none" w:sz="0" w:space="0" w:color="000000"/>
+                <w:right w:val="none" w:sz="0" w:space="0" w:color="000000"/>
+              </w:pBdr>
+              <w:spacing w:after="0" w:before="0" w:line="240"/>
+              <w:ind w:firstLine="0" w:left="100" w:right="100"/>
+            </w:pPr>
+            <w:r>
+              <w:rPr>
+                <w:rFonts w:ascii="Arial"/>
+                <w:i w:val="false"/>
+                <w:b w:val="false"/>
+                <w:u w:val="none"/>
+                <w:sz w:val="18"/>
+                <w:szCs w:val="18"/>
+                <w:color w:val="000000"/>
+              </w:rPr>
+              <w:t xml:space="preserve">0.00</w:t>
+            </w:r>
+          </w:p>
+        </w:tc>
+        <w:tc>
+          <w:tcPr>
+            <w:tcBorders>
+              <w:bottom w:val="single" w:sz="8" w:space="0" w:color="666666"/>
+              <w:top w:val="single" w:sz="8" w:space="0" w:color="666666"/>
+              <w:left w:val="single" w:sz="8" w:space="0" w:color="666666"/>
+              <w:right w:val="single" w:sz="8" w:space="0" w:color="666666"/>
+            </w:tcBorders>
+            <w:shd w:val="clear" w:color="auto" w:fill="FFFFFF"/>
+            <w:tcMar>
+              <w:top w:w="0" w:type="dxa"/>
+              <w:bottom w:w="0" w:type="dxa"/>
+              <w:left w:w="0" w:type="dxa"/>
+              <w:right w:w="0" w:type="dxa"/>
+            </w:tcMar>
+            <w:vAlign w:val="center"/>
+          </w:tcPr>
+          <w:p>
+            <w:pPr>
+              <w:jc w:val="right"/>
+              <w:keepNext/>
+              <w:pBdr>
+                <w:bottom w:val="none" w:sz="0" w:space="0" w:color="000000"/>
+                <w:top w:val="none" w:sz="0" w:space="0" w:color="000000"/>
+                <w:left w:val="none" w:sz="0" w:space="0" w:color="000000"/>
+                <w:right w:val="none" w:sz="0" w:space="0" w:color="000000"/>
+              </w:pBdr>
+              <w:spacing w:after="0" w:before="0" w:line="240"/>
+              <w:ind w:firstLine="0" w:left="100" w:right="100"/>
+            </w:pPr>
+            <w:r>
+              <w:rPr>
+                <w:rFonts w:ascii="Arial"/>
+                <w:i w:val="false"/>
+                <w:b w:val="false"/>
+                <w:u w:val="none"/>
+                <w:sz w:val="18"/>
+                <w:szCs w:val="18"/>
+                <w:color w:val="000000"/>
+              </w:rPr>
+              <w:t xml:space="preserve">0.00</w:t>
+            </w:r>
+          </w:p>
+        </w:tc>
+      </w:tr>
+      <w:tr>
+        <w:trPr>
+          <w:cantSplit/>
+          <w:trHeight w:val="617" w:hRule="auto"/>
+        </w:trPr>
+        body54
+        <w:tc>
+          <w:tcPr>
+            <w:tcBorders>
+              <w:bottom w:val="single" w:sz="8" w:space="0" w:color="666666"/>
+              <w:top w:val="single" w:sz="8" w:space="0" w:color="666666"/>
+              <w:left w:val="single" w:sz="8" w:space="0" w:color="666666"/>
+              <w:right w:val="single" w:sz="8" w:space="0" w:color="666666"/>
+            </w:tcBorders>
+            <w:shd w:val="clear" w:color="auto" w:fill="FFFFFF"/>
+            <w:tcMar>
+              <w:top w:w="0" w:type="dxa"/>
+              <w:bottom w:w="0" w:type="dxa"/>
+              <w:left w:w="0" w:type="dxa"/>
+              <w:right w:w="0" w:type="dxa"/>
+            </w:tcMar>
+            <w:vAlign w:val="center"/>
+          </w:tcPr>
+          <w:p>
+            <w:pPr>
+              <w:jc w:val="right"/>
+              <w:keepNext/>
+              <w:pBdr>
+                <w:bottom w:val="none" w:sz="0" w:space="0" w:color="000000"/>
+                <w:top w:val="none" w:sz="0" w:space="0" w:color="000000"/>
+                <w:left w:val="none" w:sz="0" w:space="0" w:color="000000"/>
+                <w:right w:val="none" w:sz="0" w:space="0" w:color="000000"/>
+              </w:pBdr>
+              <w:spacing w:after="0" w:before="0" w:line="240"/>
+              <w:ind w:firstLine="0" w:left="100" w:right="100"/>
+            </w:pPr>
+            <w:r>
+              <w:rPr>
+                <w:rFonts w:ascii="Arial"/>
+                <w:i w:val="false"/>
+                <w:b w:val="false"/>
+                <w:u w:val="none"/>
+                <w:sz w:val="18"/>
+                <w:szCs w:val="18"/>
+                <w:color w:val="000000"/>
+              </w:rPr>
+              <w:t xml:space="preserve">54</w:t>
+            </w:r>
+          </w:p>
+        </w:tc>
+        <w:tc>
+          <w:tcPr>
+            <w:tcBorders>
+              <w:bottom w:val="single" w:sz="8" w:space="0" w:color="666666"/>
+              <w:top w:val="single" w:sz="8" w:space="0" w:color="666666"/>
+              <w:left w:val="single" w:sz="8" w:space="0" w:color="666666"/>
+              <w:right w:val="single" w:sz="8" w:space="0" w:color="666666"/>
+            </w:tcBorders>
+            <w:shd w:val="clear" w:color="auto" w:fill="FFFFFF"/>
+            <w:tcMar>
+              <w:top w:w="0" w:type="dxa"/>
+              <w:bottom w:w="0" w:type="dxa"/>
+              <w:left w:w="0" w:type="dxa"/>
+              <w:right w:w="0" w:type="dxa"/>
+            </w:tcMar>
+            <w:vAlign w:val="center"/>
+          </w:tcPr>
+          <w:p>
+            <w:pPr>
+              <w:jc w:val="left"/>
+              <w:keepNext/>
+              <w:pBdr>
+                <w:bottom w:val="none" w:sz="0" w:space="0" w:color="000000"/>
+                <w:top w:val="none" w:sz="0" w:space="0" w:color="000000"/>
+                <w:left w:val="none" w:sz="0" w:space="0" w:color="000000"/>
+                <w:right w:val="none" w:sz="0" w:space="0" w:color="000000"/>
+              </w:pBdr>
+              <w:spacing w:after="0" w:before="0" w:line="240"/>
+              <w:ind w:firstLine="0" w:left="100" w:right="100"/>
+            </w:pPr>
+            <w:r>
+              <w:rPr>
+                <w:rFonts w:ascii="Arial"/>
+                <w:i w:val="false"/>
+                <w:b w:val="false"/>
+                <w:u w:val="none"/>
+                <w:sz w:val="18"/>
+                <w:szCs w:val="18"/>
+                <w:color w:val="000000"/>
+              </w:rPr>
+              <w:t xml:space="preserve">Upstream</w:t>
+            </w:r>
+          </w:p>
+        </w:tc>
+        <w:tc>
+          <w:tcPr>
+            <w:tcBorders>
+              <w:bottom w:val="single" w:sz="8" w:space="0" w:color="666666"/>
+              <w:top w:val="single" w:sz="8" w:space="0" w:color="666666"/>
+              <w:left w:val="single" w:sz="8" w:space="0" w:color="666666"/>
+              <w:right w:val="single" w:sz="8" w:space="0" w:color="666666"/>
+            </w:tcBorders>
+            <w:shd w:val="clear" w:color="auto" w:fill="FFFFFF"/>
+            <w:tcMar>
+              <w:top w:w="0" w:type="dxa"/>
+              <w:bottom w:w="0" w:type="dxa"/>
+              <w:left w:w="0" w:type="dxa"/>
+              <w:right w:w="0" w:type="dxa"/>
+            </w:tcMar>
+            <w:vAlign w:val="center"/>
+          </w:tcPr>
+          <w:p>
+            <w:pPr>
+              <w:jc w:val="left"/>
+              <w:keepNext/>
+              <w:pBdr>
+                <w:bottom w:val="none" w:sz="0" w:space="0" w:color="000000"/>
+                <w:top w:val="none" w:sz="0" w:space="0" w:color="000000"/>
+                <w:left w:val="none" w:sz="0" w:space="0" w:color="000000"/>
+                <w:right w:val="none" w:sz="0" w:space="0" w:color="000000"/>
+              </w:pBdr>
+              <w:spacing w:after="0" w:before="0" w:line="240"/>
+              <w:ind w:firstLine="0" w:left="100" w:right="100"/>
+            </w:pPr>
+            <w:r>
+              <w:rPr>
+                <w:rFonts w:ascii="Arial"/>
+                <w:i w:val="false"/>
+                <w:b w:val="false"/>
+                <w:u w:val="none"/>
+                <w:sz w:val="18"/>
+                <w:szCs w:val="18"/>
+                <w:color w:val="000000"/>
+              </w:rPr>
+              <w:t xml:space="preserve">Rappahannock River @ Fall Line</w:t>
+            </w:r>
+          </w:p>
+        </w:tc>
+        <w:tc>
+          <w:tcPr>
+            <w:tcBorders>
+              <w:bottom w:val="single" w:sz="8" w:space="0" w:color="666666"/>
+              <w:top w:val="single" w:sz="8" w:space="0" w:color="666666"/>
+              <w:left w:val="single" w:sz="8" w:space="0" w:color="666666"/>
+              <w:right w:val="single" w:sz="8" w:space="0" w:color="666666"/>
+            </w:tcBorders>
+            <w:shd w:val="clear" w:color="auto" w:fill="FFFFFF"/>
+            <w:tcMar>
+              <w:top w:w="0" w:type="dxa"/>
+              <w:bottom w:w="0" w:type="dxa"/>
+              <w:left w:w="0" w:type="dxa"/>
+              <w:right w:w="0" w:type="dxa"/>
+            </w:tcMar>
+            <w:vAlign w:val="center"/>
+          </w:tcPr>
+          <w:p>
+            <w:pPr>
+              <w:jc w:val="left"/>
+              <w:keepNext/>
+              <w:pBdr>
+                <w:bottom w:val="none" w:sz="0" w:space="0" w:color="000000"/>
+                <w:top w:val="none" w:sz="0" w:space="0" w:color="000000"/>
+                <w:left w:val="none" w:sz="0" w:space="0" w:color="000000"/>
+                <w:right w:val="none" w:sz="0" w:space="0" w:color="000000"/>
+              </w:pBdr>
+              <w:spacing w:after="0" w:before="0" w:line="240"/>
+              <w:ind w:firstLine="0" w:left="100" w:right="100"/>
+            </w:pPr>
+            <w:r>
+              <w:rPr>
+                <w:rFonts w:ascii="Arial"/>
+                <w:i w:val="false"/>
+                <w:b w:val="false"/>
+                <w:u w:val="none"/>
+                <w:sz w:val="18"/>
+                <w:szCs w:val="18"/>
+                <w:color w:val="000000"/>
+              </w:rPr>
+              <w:t xml:space="preserve">intake</w:t>
+            </w:r>
+          </w:p>
+        </w:tc>
+        <w:tc>
+          <w:tcPr>
+            <w:tcBorders>
+              <w:bottom w:val="single" w:sz="8" w:space="0" w:color="666666"/>
+              <w:top w:val="single" w:sz="8" w:space="0" w:color="666666"/>
+              <w:left w:val="single" w:sz="8" w:space="0" w:color="666666"/>
+              <w:right w:val="single" w:sz="8" w:space="0" w:color="666666"/>
+            </w:tcBorders>
+            <w:shd w:val="clear" w:color="auto" w:fill="FFFFFF"/>
+            <w:tcMar>
+              <w:top w:w="0" w:type="dxa"/>
+              <w:bottom w:w="0" w:type="dxa"/>
+              <w:left w:w="0" w:type="dxa"/>
+              <w:right w:w="0" w:type="dxa"/>
+            </w:tcMar>
+            <w:vAlign w:val="center"/>
+          </w:tcPr>
+          <w:p>
+            <w:pPr>
+              <w:jc w:val="left"/>
+              <w:keepNext/>
+              <w:pBdr>
+                <w:bottom w:val="none" w:sz="0" w:space="0" w:color="000000"/>
+                <w:top w:val="none" w:sz="0" w:space="0" w:color="000000"/>
+                <w:left w:val="none" w:sz="0" w:space="0" w:color="000000"/>
+                <w:right w:val="none" w:sz="0" w:space="0" w:color="000000"/>
+              </w:pBdr>
+              <w:spacing w:after="0" w:before="0" w:line="240"/>
+              <w:ind w:firstLine="0" w:left="100" w:right="100"/>
+            </w:pPr>
+            <w:r>
+              <w:rPr>
+                <w:rFonts w:ascii="Arial"/>
+                <w:i w:val="false"/>
+                <w:b w:val="false"/>
+                <w:u w:val="none"/>
+                <w:sz w:val="18"/>
+                <w:szCs w:val="18"/>
+                <w:color w:val="000000"/>
+              </w:rPr>
+              <w:t xml:space="preserve">MOTTS RUN RESERVIOR</w:t>
+            </w:r>
+          </w:p>
+        </w:tc>
+        <w:tc>
+          <w:tcPr>
+            <w:tcBorders>
+              <w:bottom w:val="single" w:sz="8" w:space="0" w:color="666666"/>
+              <w:top w:val="single" w:sz="8" w:space="0" w:color="666666"/>
+              <w:left w:val="single" w:sz="8" w:space="0" w:color="666666"/>
+              <w:right w:val="single" w:sz="8" w:space="0" w:color="666666"/>
+            </w:tcBorders>
+            <w:shd w:val="clear" w:color="auto" w:fill="FFFFFF"/>
+            <w:tcMar>
+              <w:top w:w="0" w:type="dxa"/>
+              <w:bottom w:w="0" w:type="dxa"/>
+              <w:left w:w="0" w:type="dxa"/>
+              <w:right w:w="0" w:type="dxa"/>
+            </w:tcMar>
+            <w:vAlign w:val="center"/>
+          </w:tcPr>
+          <w:p>
+            <w:pPr>
+              <w:jc w:val="right"/>
+              <w:keepNext/>
+              <w:pBdr>
+                <w:bottom w:val="none" w:sz="0" w:space="0" w:color="000000"/>
+                <w:top w:val="none" w:sz="0" w:space="0" w:color="000000"/>
+                <w:left w:val="none" w:sz="0" w:space="0" w:color="000000"/>
+                <w:right w:val="none" w:sz="0" w:space="0" w:color="000000"/>
+              </w:pBdr>
+              <w:spacing w:after="0" w:before="0" w:line="240"/>
+              <w:ind w:firstLine="0" w:left="100" w:right="100"/>
+            </w:pPr>
+            <w:r>
+              <w:rPr>
+                <w:rFonts w:ascii="Arial"/>
+                <w:i w:val="false"/>
+                <w:b w:val="false"/>
+                <w:u w:val="none"/>
+                <w:sz w:val="18"/>
+                <w:szCs w:val="18"/>
+                <w:color w:val="000000"/>
+              </w:rPr>
+              <w:t xml:space="preserve">0.00</w:t>
+            </w:r>
+          </w:p>
+        </w:tc>
+        <w:tc>
+          <w:tcPr>
+            <w:tcBorders>
+              <w:bottom w:val="single" w:sz="8" w:space="0" w:color="666666"/>
+              <w:top w:val="single" w:sz="8" w:space="0" w:color="666666"/>
+              <w:left w:val="single" w:sz="8" w:space="0" w:color="666666"/>
+              <w:right w:val="single" w:sz="8" w:space="0" w:color="666666"/>
+            </w:tcBorders>
+            <w:shd w:val="clear" w:color="auto" w:fill="FFFFFF"/>
+            <w:tcMar>
+              <w:top w:w="0" w:type="dxa"/>
+              <w:bottom w:w="0" w:type="dxa"/>
+              <w:left w:w="0" w:type="dxa"/>
+              <w:right w:w="0" w:type="dxa"/>
+            </w:tcMar>
+            <w:vAlign w:val="center"/>
+          </w:tcPr>
+          <w:p>
+            <w:pPr>
+              <w:jc w:val="left"/>
+              <w:keepNext/>
+              <w:pBdr>
+                <w:bottom w:val="none" w:sz="0" w:space="0" w:color="000000"/>
+                <w:top w:val="none" w:sz="0" w:space="0" w:color="000000"/>
+                <w:left w:val="none" w:sz="0" w:space="0" w:color="000000"/>
+                <w:right w:val="none" w:sz="0" w:space="0" w:color="000000"/>
+              </w:pBdr>
+              <w:spacing w:after="0" w:before="0" w:line="240"/>
+              <w:ind w:firstLine="0" w:left="100" w:right="100"/>
+            </w:pPr>
+            <w:r>
+              <w:rPr>
+                <w:rFonts w:ascii="Arial"/>
+                <w:i w:val="false"/>
+                <w:b w:val="false"/>
+                <w:u w:val="none"/>
+                <w:sz w:val="18"/>
+                <w:szCs w:val="18"/>
+                <w:color w:val="000000"/>
+              </w:rPr>
+              <w:t xml:space="preserve">FREDERICKSBURG WTP</w:t>
+            </w:r>
+          </w:p>
+        </w:tc>
+        <w:tc>
+          <w:tcPr>
+            <w:tcBorders>
+              <w:bottom w:val="single" w:sz="8" w:space="0" w:color="666666"/>
+              <w:top w:val="single" w:sz="8" w:space="0" w:color="666666"/>
+              <w:left w:val="single" w:sz="8" w:space="0" w:color="666666"/>
+              <w:right w:val="single" w:sz="8" w:space="0" w:color="666666"/>
+            </w:tcBorders>
+            <w:shd w:val="clear" w:color="auto" w:fill="FFFFFF"/>
+            <w:tcMar>
+              <w:top w:w="0" w:type="dxa"/>
+              <w:bottom w:w="0" w:type="dxa"/>
+              <w:left w:w="0" w:type="dxa"/>
+              <w:right w:w="0" w:type="dxa"/>
+            </w:tcMar>
+            <w:vAlign w:val="center"/>
+          </w:tcPr>
+          <w:p>
+            <w:pPr>
+              <w:jc w:val="right"/>
+              <w:keepNext/>
+              <w:pBdr>
+                <w:bottom w:val="none" w:sz="0" w:space="0" w:color="000000"/>
+                <w:top w:val="none" w:sz="0" w:space="0" w:color="000000"/>
+                <w:left w:val="none" w:sz="0" w:space="0" w:color="000000"/>
+                <w:right w:val="none" w:sz="0" w:space="0" w:color="000000"/>
+              </w:pBdr>
+              <w:spacing w:after="0" w:before="0" w:line="240"/>
+              <w:ind w:firstLine="0" w:left="100" w:right="100"/>
+            </w:pPr>
+            <w:r>
+              <w:rPr>
+                <w:rFonts w:ascii="Arial"/>
+                <w:i w:val="false"/>
+                <w:b w:val="false"/>
+                <w:u w:val="none"/>
+                <w:sz w:val="18"/>
+                <w:szCs w:val="18"/>
+                <w:color w:val="000000"/>
+              </w:rPr>
+              <w:t xml:space="preserve">0.00</w:t>
+            </w:r>
+          </w:p>
+        </w:tc>
+        <w:tc>
+          <w:tcPr>
+            <w:tcBorders>
+              <w:bottom w:val="single" w:sz="8" w:space="0" w:color="666666"/>
+              <w:top w:val="single" w:sz="8" w:space="0" w:color="666666"/>
+              <w:left w:val="single" w:sz="8" w:space="0" w:color="666666"/>
+              <w:right w:val="single" w:sz="8" w:space="0" w:color="666666"/>
+            </w:tcBorders>
+            <w:shd w:val="clear" w:color="auto" w:fill="FFFFFF"/>
+            <w:tcMar>
+              <w:top w:w="0" w:type="dxa"/>
+              <w:bottom w:w="0" w:type="dxa"/>
+              <w:left w:w="0" w:type="dxa"/>
+              <w:right w:w="0" w:type="dxa"/>
+            </w:tcMar>
+            <w:vAlign w:val="center"/>
+          </w:tcPr>
+          <w:p>
+            <w:pPr>
+              <w:jc w:val="right"/>
+              <w:keepNext/>
+              <w:pBdr>
+                <w:bottom w:val="none" w:sz="0" w:space="0" w:color="000000"/>
+                <w:top w:val="none" w:sz="0" w:space="0" w:color="000000"/>
+                <w:left w:val="none" w:sz="0" w:space="0" w:color="000000"/>
+                <w:right w:val="none" w:sz="0" w:space="0" w:color="000000"/>
+              </w:pBdr>
+              <w:spacing w:after="0" w:before="0" w:line="240"/>
+              <w:ind w:firstLine="0" w:left="100" w:right="100"/>
+            </w:pPr>
+            <w:r>
+              <w:rPr>
+                <w:rFonts w:ascii="Arial"/>
+                <w:i w:val="false"/>
+                <w:b w:val="false"/>
+                <w:u w:val="none"/>
+                <w:sz w:val="18"/>
+                <w:szCs w:val="18"/>
+                <w:color w:val="000000"/>
+              </w:rPr>
+              <w:t xml:space="preserve">0.00</w:t>
+            </w:r>
+          </w:p>
+        </w:tc>
+        <w:tc>
+          <w:tcPr>
+            <w:tcBorders>
+              <w:bottom w:val="single" w:sz="8" w:space="0" w:color="666666"/>
+              <w:top w:val="single" w:sz="8" w:space="0" w:color="666666"/>
+              <w:left w:val="single" w:sz="8" w:space="0" w:color="666666"/>
+              <w:right w:val="single" w:sz="8" w:space="0" w:color="666666"/>
+            </w:tcBorders>
+            <w:shd w:val="clear" w:color="auto" w:fill="FFFFFF"/>
+            <w:tcMar>
+              <w:top w:w="0" w:type="dxa"/>
+              <w:bottom w:w="0" w:type="dxa"/>
+              <w:left w:w="0" w:type="dxa"/>
+              <w:right w:w="0" w:type="dxa"/>
+            </w:tcMar>
+            <w:vAlign w:val="center"/>
+          </w:tcPr>
+          <w:p>
+            <w:pPr>
+              <w:jc w:val="right"/>
+              <w:keepNext/>
+              <w:pBdr>
+                <w:bottom w:val="none" w:sz="0" w:space="0" w:color="000000"/>
+                <w:top w:val="none" w:sz="0" w:space="0" w:color="000000"/>
+                <w:left w:val="none" w:sz="0" w:space="0" w:color="000000"/>
+                <w:right w:val="none" w:sz="0" w:space="0" w:color="000000"/>
+              </w:pBdr>
+              <w:spacing w:after="0" w:before="0" w:line="240"/>
+              <w:ind w:firstLine="0" w:left="100" w:right="100"/>
+            </w:pPr>
+            <w:r>
+              <w:rPr>
+                <w:rFonts w:ascii="Arial"/>
+                <w:i w:val="false"/>
+                <w:b w:val="false"/>
+                <w:u w:val="none"/>
+                <w:sz w:val="18"/>
+                <w:szCs w:val="18"/>
+                <w:color w:val="000000"/>
+              </w:rPr>
+              <w:t xml:space="preserve">0.00</w:t>
+            </w:r>
+          </w:p>
+        </w:tc>
+      </w:tr>
+      <w:tr>
+        <w:trPr>
+          <w:cantSplit/>
+          <w:trHeight w:val="617" w:hRule="auto"/>
+        </w:trPr>
+        body55
+        <w:tc>
+          <w:tcPr>
+            <w:tcBorders>
+              <w:bottom w:val="single" w:sz="8" w:space="0" w:color="666666"/>
+              <w:top w:val="single" w:sz="8" w:space="0" w:color="666666"/>
+              <w:left w:val="single" w:sz="8" w:space="0" w:color="666666"/>
+              <w:right w:val="single" w:sz="8" w:space="0" w:color="666666"/>
+            </w:tcBorders>
+            <w:shd w:val="clear" w:color="auto" w:fill="FFFFFF"/>
+            <w:tcMar>
+              <w:top w:w="0" w:type="dxa"/>
+              <w:bottom w:w="0" w:type="dxa"/>
+              <w:left w:w="0" w:type="dxa"/>
+              <w:right w:w="0" w:type="dxa"/>
+            </w:tcMar>
+            <w:vAlign w:val="center"/>
+          </w:tcPr>
+          <w:p>
+            <w:pPr>
+              <w:jc w:val="right"/>
+              <w:keepNext/>
+              <w:pBdr>
+                <w:bottom w:val="none" w:sz="0" w:space="0" w:color="000000"/>
+                <w:top w:val="none" w:sz="0" w:space="0" w:color="000000"/>
+                <w:left w:val="none" w:sz="0" w:space="0" w:color="000000"/>
+                <w:right w:val="none" w:sz="0" w:space="0" w:color="000000"/>
+              </w:pBdr>
+              <w:spacing w:after="0" w:before="0" w:line="240"/>
+              <w:ind w:firstLine="0" w:left="100" w:right="100"/>
+            </w:pPr>
+            <w:r>
+              <w:rPr>
+                <w:rFonts w:ascii="Arial"/>
+                <w:i w:val="false"/>
+                <w:b w:val="false"/>
+                <w:u w:val="none"/>
+                <w:sz w:val="18"/>
+                <w:szCs w:val="18"/>
+                <w:color w:val="000000"/>
+              </w:rPr>
+              <w:t xml:space="preserve">55</w:t>
+            </w:r>
+          </w:p>
+        </w:tc>
+        <w:tc>
+          <w:tcPr>
+            <w:tcBorders>
+              <w:bottom w:val="single" w:sz="8" w:space="0" w:color="666666"/>
+              <w:top w:val="single" w:sz="8" w:space="0" w:color="666666"/>
+              <w:left w:val="single" w:sz="8" w:space="0" w:color="666666"/>
+              <w:right w:val="single" w:sz="8" w:space="0" w:color="666666"/>
+            </w:tcBorders>
+            <w:shd w:val="clear" w:color="auto" w:fill="FFFFFF"/>
+            <w:tcMar>
+              <w:top w:w="0" w:type="dxa"/>
+              <w:bottom w:w="0" w:type="dxa"/>
+              <w:left w:w="0" w:type="dxa"/>
+              <w:right w:w="0" w:type="dxa"/>
+            </w:tcMar>
+            <w:vAlign w:val="center"/>
+          </w:tcPr>
+          <w:p>
+            <w:pPr>
+              <w:jc w:val="left"/>
+              <w:keepNext/>
+              <w:pBdr>
+                <w:bottom w:val="none" w:sz="0" w:space="0" w:color="000000"/>
+                <w:top w:val="none" w:sz="0" w:space="0" w:color="000000"/>
+                <w:left w:val="none" w:sz="0" w:space="0" w:color="000000"/>
+                <w:right w:val="none" w:sz="0" w:space="0" w:color="000000"/>
+              </w:pBdr>
+              <w:spacing w:after="0" w:before="0" w:line="240"/>
+              <w:ind w:firstLine="0" w:left="100" w:right="100"/>
+            </w:pPr>
+            <w:r>
+              <w:rPr>
+                <w:rFonts w:ascii="Arial"/>
+                <w:i w:val="false"/>
+                <w:b w:val="false"/>
+                <w:u w:val="none"/>
+                <w:sz w:val="18"/>
+                <w:szCs w:val="18"/>
+                <w:color w:val="000000"/>
+              </w:rPr>
+              <w:t xml:space="preserve">Upstream</w:t>
+            </w:r>
+          </w:p>
+        </w:tc>
+        <w:tc>
+          <w:tcPr>
+            <w:tcBorders>
+              <w:bottom w:val="single" w:sz="8" w:space="0" w:color="666666"/>
+              <w:top w:val="single" w:sz="8" w:space="0" w:color="666666"/>
+              <w:left w:val="single" w:sz="8" w:space="0" w:color="666666"/>
+              <w:right w:val="single" w:sz="8" w:space="0" w:color="666666"/>
+            </w:tcBorders>
+            <w:shd w:val="clear" w:color="auto" w:fill="FFFFFF"/>
+            <w:tcMar>
+              <w:top w:w="0" w:type="dxa"/>
+              <w:bottom w:w="0" w:type="dxa"/>
+              <w:left w:w="0" w:type="dxa"/>
+              <w:right w:w="0" w:type="dxa"/>
+            </w:tcMar>
+            <w:vAlign w:val="center"/>
+          </w:tcPr>
+          <w:p>
+            <w:pPr>
+              <w:jc w:val="left"/>
+              <w:keepNext/>
+              <w:pBdr>
+                <w:bottom w:val="none" w:sz="0" w:space="0" w:color="000000"/>
+                <w:top w:val="none" w:sz="0" w:space="0" w:color="000000"/>
+                <w:left w:val="none" w:sz="0" w:space="0" w:color="000000"/>
+                <w:right w:val="none" w:sz="0" w:space="0" w:color="000000"/>
+              </w:pBdr>
+              <w:spacing w:after="0" w:before="0" w:line="240"/>
+              <w:ind w:firstLine="0" w:left="100" w:right="100"/>
+            </w:pPr>
+            <w:r>
+              <w:rPr>
+                <w:rFonts w:ascii="Arial"/>
+                <w:i w:val="false"/>
+                <w:b w:val="false"/>
+                <w:u w:val="none"/>
+                <w:sz w:val="18"/>
+                <w:szCs w:val="18"/>
+                <w:color w:val="000000"/>
+              </w:rPr>
+              <w:t xml:space="preserve">Rappahannock River @ Fall Line</w:t>
+            </w:r>
+          </w:p>
+        </w:tc>
+        <w:tc>
+          <w:tcPr>
+            <w:tcBorders>
+              <w:bottom w:val="single" w:sz="8" w:space="0" w:color="666666"/>
+              <w:top w:val="single" w:sz="8" w:space="0" w:color="666666"/>
+              <w:left w:val="single" w:sz="8" w:space="0" w:color="666666"/>
+              <w:right w:val="single" w:sz="8" w:space="0" w:color="666666"/>
+            </w:tcBorders>
+            <w:shd w:val="clear" w:color="auto" w:fill="FFFFFF"/>
+            <w:tcMar>
+              <w:top w:w="0" w:type="dxa"/>
+              <w:bottom w:w="0" w:type="dxa"/>
+              <w:left w:w="0" w:type="dxa"/>
+              <w:right w:w="0" w:type="dxa"/>
+            </w:tcMar>
+            <w:vAlign w:val="center"/>
+          </w:tcPr>
+          <w:p>
+            <w:pPr>
+              <w:jc w:val="left"/>
+              <w:keepNext/>
+              <w:pBdr>
+                <w:bottom w:val="none" w:sz="0" w:space="0" w:color="000000"/>
+                <w:top w:val="none" w:sz="0" w:space="0" w:color="000000"/>
+                <w:left w:val="none" w:sz="0" w:space="0" w:color="000000"/>
+                <w:right w:val="none" w:sz="0" w:space="0" w:color="000000"/>
+              </w:pBdr>
+              <w:spacing w:after="0" w:before="0" w:line="240"/>
+              <w:ind w:firstLine="0" w:left="100" w:right="100"/>
+            </w:pPr>
+            <w:r>
+              <w:rPr>
+                <w:rFonts w:ascii="Arial"/>
+                <w:i w:val="false"/>
+                <w:b w:val="false"/>
+                <w:u w:val="none"/>
+                <w:sz w:val="18"/>
+                <w:szCs w:val="18"/>
+                <w:color w:val="000000"/>
+              </w:rPr>
+              <w:t xml:space="preserve">intake</w:t>
+            </w:r>
+          </w:p>
+        </w:tc>
+        <w:tc>
+          <w:tcPr>
+            <w:tcBorders>
+              <w:bottom w:val="single" w:sz="8" w:space="0" w:color="666666"/>
+              <w:top w:val="single" w:sz="8" w:space="0" w:color="666666"/>
+              <w:left w:val="single" w:sz="8" w:space="0" w:color="666666"/>
+              <w:right w:val="single" w:sz="8" w:space="0" w:color="666666"/>
+            </w:tcBorders>
+            <w:shd w:val="clear" w:color="auto" w:fill="FFFFFF"/>
+            <w:tcMar>
+              <w:top w:w="0" w:type="dxa"/>
+              <w:bottom w:w="0" w:type="dxa"/>
+              <w:left w:w="0" w:type="dxa"/>
+              <w:right w:w="0" w:type="dxa"/>
+            </w:tcMar>
+            <w:vAlign w:val="center"/>
+          </w:tcPr>
+          <w:p>
+            <w:pPr>
+              <w:jc w:val="left"/>
+              <w:keepNext/>
+              <w:pBdr>
+                <w:bottom w:val="none" w:sz="0" w:space="0" w:color="000000"/>
+                <w:top w:val="none" w:sz="0" w:space="0" w:color="000000"/>
+                <w:left w:val="none" w:sz="0" w:space="0" w:color="000000"/>
+                <w:right w:val="none" w:sz="0" w:space="0" w:color="000000"/>
+              </w:pBdr>
+              <w:spacing w:after="0" w:before="0" w:line="240"/>
+              <w:ind w:firstLine="0" w:left="100" w:right="100"/>
+            </w:pPr>
+            <w:r>
+              <w:rPr>
+                <w:rFonts w:ascii="Arial"/>
+                <w:i w:val="false"/>
+                <w:b w:val="false"/>
+                <w:u w:val="none"/>
+                <w:sz w:val="18"/>
+                <w:szCs w:val="18"/>
+                <w:color w:val="000000"/>
+              </w:rPr>
+              <w:t xml:space="preserve">MOTTS RUN RESERVIOR</w:t>
+            </w:r>
+          </w:p>
+        </w:tc>
+        <w:tc>
+          <w:tcPr>
+            <w:tcBorders>
+              <w:bottom w:val="single" w:sz="8" w:space="0" w:color="666666"/>
+              <w:top w:val="single" w:sz="8" w:space="0" w:color="666666"/>
+              <w:left w:val="single" w:sz="8" w:space="0" w:color="666666"/>
+              <w:right w:val="single" w:sz="8" w:space="0" w:color="666666"/>
+            </w:tcBorders>
+            <w:shd w:val="clear" w:color="auto" w:fill="FFFFFF"/>
+            <w:tcMar>
+              <w:top w:w="0" w:type="dxa"/>
+              <w:bottom w:w="0" w:type="dxa"/>
+              <w:left w:w="0" w:type="dxa"/>
+              <w:right w:w="0" w:type="dxa"/>
+            </w:tcMar>
+            <w:vAlign w:val="center"/>
+          </w:tcPr>
+          <w:p>
+            <w:pPr>
+              <w:jc w:val="right"/>
+              <w:keepNext/>
+              <w:pBdr>
+                <w:bottom w:val="none" w:sz="0" w:space="0" w:color="000000"/>
+                <w:top w:val="none" w:sz="0" w:space="0" w:color="000000"/>
+                <w:left w:val="none" w:sz="0" w:space="0" w:color="000000"/>
+                <w:right w:val="none" w:sz="0" w:space="0" w:color="000000"/>
+              </w:pBdr>
+              <w:spacing w:after="0" w:before="0" w:line="240"/>
+              <w:ind w:firstLine="0" w:left="100" w:right="100"/>
+            </w:pPr>
+            <w:r>
+              <w:rPr>
+                <w:rFonts w:ascii="Arial"/>
+                <w:i w:val="false"/>
+                <w:b w:val="false"/>
+                <w:u w:val="none"/>
+                <w:sz w:val="18"/>
+                <w:szCs w:val="18"/>
+                <w:color w:val="000000"/>
+              </w:rPr>
+              <w:t xml:space="preserve">0.00</w:t>
+            </w:r>
+          </w:p>
+        </w:tc>
+        <w:tc>
+          <w:tcPr>
+            <w:tcBorders>
+              <w:bottom w:val="single" w:sz="8" w:space="0" w:color="666666"/>
+              <w:top w:val="single" w:sz="8" w:space="0" w:color="666666"/>
+              <w:left w:val="single" w:sz="8" w:space="0" w:color="666666"/>
+              <w:right w:val="single" w:sz="8" w:space="0" w:color="666666"/>
+            </w:tcBorders>
+            <w:shd w:val="clear" w:color="auto" w:fill="FFFFFF"/>
+            <w:tcMar>
+              <w:top w:w="0" w:type="dxa"/>
+              <w:bottom w:w="0" w:type="dxa"/>
+              <w:left w:w="0" w:type="dxa"/>
+              <w:right w:w="0" w:type="dxa"/>
+            </w:tcMar>
+            <w:vAlign w:val="center"/>
+          </w:tcPr>
+          <w:p>
+            <w:pPr>
+              <w:jc w:val="left"/>
+              <w:keepNext/>
+              <w:pBdr>
+                <w:bottom w:val="none" w:sz="0" w:space="0" w:color="000000"/>
+                <w:top w:val="none" w:sz="0" w:space="0" w:color="000000"/>
+                <w:left w:val="none" w:sz="0" w:space="0" w:color="000000"/>
+                <w:right w:val="none" w:sz="0" w:space="0" w:color="000000"/>
+              </w:pBdr>
+              <w:spacing w:after="0" w:before="0" w:line="240"/>
+              <w:ind w:firstLine="0" w:left="100" w:right="100"/>
+            </w:pPr>
+            <w:r>
+              <w:rPr>
+                <w:rFonts w:ascii="Arial"/>
+                <w:i w:val="false"/>
+                <w:b w:val="false"/>
+                <w:u w:val="none"/>
+                <w:sz w:val="18"/>
+                <w:szCs w:val="18"/>
+                <w:color w:val="000000"/>
+              </w:rPr>
+              <w:t xml:space="preserve">FREDERICKSBURG WTP</w:t>
             </w:r>
           </w:p>
         </w:tc>
@@ -35809,7 +36703,7 @@
           <w:cantSplit/>
           <w:trHeight w:val="614" w:hRule="auto"/>
         </w:trPr>
-        body54
+        body56
         <w:tc>
           <w:tcPr>
             <w:tcBorders>
@@ -35850,7 +36744,7 @@
                 <w:szCs w:val="18"/>
                 <w:color w:val="000000"/>
               </w:rPr>
-              <w:t xml:space="preserve">54</w:t>
+              <w:t xml:space="preserve">56</w:t>
             </w:r>
           </w:p>
         </w:tc>
@@ -36114,901 +37008,7 @@
                 <w:szCs w:val="18"/>
                 <w:color w:val="000000"/>
               </w:rPr>
-              <w:t xml:space="preserve">FREDERICKSBURG WTP</w:t>
-            </w:r>
-          </w:p>
-        </w:tc>
-        <w:tc>
-          <w:tcPr>
-            <w:tcBorders>
-              <w:bottom w:val="single" w:sz="8" w:space="0" w:color="666666"/>
-              <w:top w:val="single" w:sz="8" w:space="0" w:color="666666"/>
-              <w:left w:val="single" w:sz="8" w:space="0" w:color="666666"/>
-              <w:right w:val="single" w:sz="8" w:space="0" w:color="666666"/>
-            </w:tcBorders>
-            <w:shd w:val="clear" w:color="auto" w:fill="FFFFFF"/>
-            <w:tcMar>
-              <w:top w:w="0" w:type="dxa"/>
-              <w:bottom w:w="0" w:type="dxa"/>
-              <w:left w:w="0" w:type="dxa"/>
-              <w:right w:w="0" w:type="dxa"/>
-            </w:tcMar>
-            <w:vAlign w:val="center"/>
-          </w:tcPr>
-          <w:p>
-            <w:pPr>
-              <w:jc w:val="right"/>
-              <w:keepNext/>
-              <w:pBdr>
-                <w:bottom w:val="none" w:sz="0" w:space="0" w:color="000000"/>
-                <w:top w:val="none" w:sz="0" w:space="0" w:color="000000"/>
-                <w:left w:val="none" w:sz="0" w:space="0" w:color="000000"/>
-                <w:right w:val="none" w:sz="0" w:space="0" w:color="000000"/>
-              </w:pBdr>
-              <w:spacing w:after="0" w:before="0" w:line="240"/>
-              <w:ind w:firstLine="0" w:left="100" w:right="100"/>
-            </w:pPr>
-            <w:r>
-              <w:rPr>
-                <w:rFonts w:ascii="Arial"/>
-                <w:i w:val="false"/>
-                <w:b w:val="false"/>
-                <w:u w:val="none"/>
-                <w:sz w:val="18"/>
-                <w:szCs w:val="18"/>
-                <w:color w:val="000000"/>
-              </w:rPr>
-              <w:t xml:space="preserve">0.00</w:t>
-            </w:r>
-          </w:p>
-        </w:tc>
-        <w:tc>
-          <w:tcPr>
-            <w:tcBorders>
-              <w:bottom w:val="single" w:sz="8" w:space="0" w:color="666666"/>
-              <w:top w:val="single" w:sz="8" w:space="0" w:color="666666"/>
-              <w:left w:val="single" w:sz="8" w:space="0" w:color="666666"/>
-              <w:right w:val="single" w:sz="8" w:space="0" w:color="666666"/>
-            </w:tcBorders>
-            <w:shd w:val="clear" w:color="auto" w:fill="FFFFFF"/>
-            <w:tcMar>
-              <w:top w:w="0" w:type="dxa"/>
-              <w:bottom w:w="0" w:type="dxa"/>
-              <w:left w:w="0" w:type="dxa"/>
-              <w:right w:w="0" w:type="dxa"/>
-            </w:tcMar>
-            <w:vAlign w:val="center"/>
-          </w:tcPr>
-          <w:p>
-            <w:pPr>
-              <w:jc w:val="right"/>
-              <w:keepNext/>
-              <w:pBdr>
-                <w:bottom w:val="none" w:sz="0" w:space="0" w:color="000000"/>
-                <w:top w:val="none" w:sz="0" w:space="0" w:color="000000"/>
-                <w:left w:val="none" w:sz="0" w:space="0" w:color="000000"/>
-                <w:right w:val="none" w:sz="0" w:space="0" w:color="000000"/>
-              </w:pBdr>
-              <w:spacing w:after="0" w:before="0" w:line="240"/>
-              <w:ind w:firstLine="0" w:left="100" w:right="100"/>
-            </w:pPr>
-            <w:r>
-              <w:rPr>
-                <w:rFonts w:ascii="Arial"/>
-                <w:i w:val="false"/>
-                <w:b w:val="false"/>
-                <w:u w:val="none"/>
-                <w:sz w:val="18"/>
-                <w:szCs w:val="18"/>
-                <w:color w:val="000000"/>
-              </w:rPr>
-              <w:t xml:space="preserve">0.00</w:t>
-            </w:r>
-          </w:p>
-        </w:tc>
-        <w:tc>
-          <w:tcPr>
-            <w:tcBorders>
-              <w:bottom w:val="single" w:sz="8" w:space="0" w:color="666666"/>
-              <w:top w:val="single" w:sz="8" w:space="0" w:color="666666"/>
-              <w:left w:val="single" w:sz="8" w:space="0" w:color="666666"/>
-              <w:right w:val="single" w:sz="8" w:space="0" w:color="666666"/>
-            </w:tcBorders>
-            <w:shd w:val="clear" w:color="auto" w:fill="FFFFFF"/>
-            <w:tcMar>
-              <w:top w:w="0" w:type="dxa"/>
-              <w:bottom w:w="0" w:type="dxa"/>
-              <w:left w:w="0" w:type="dxa"/>
-              <w:right w:w="0" w:type="dxa"/>
-            </w:tcMar>
-            <w:vAlign w:val="center"/>
-          </w:tcPr>
-          <w:p>
-            <w:pPr>
-              <w:jc w:val="right"/>
-              <w:keepNext/>
-              <w:pBdr>
-                <w:bottom w:val="none" w:sz="0" w:space="0" w:color="000000"/>
-                <w:top w:val="none" w:sz="0" w:space="0" w:color="000000"/>
-                <w:left w:val="none" w:sz="0" w:space="0" w:color="000000"/>
-                <w:right w:val="none" w:sz="0" w:space="0" w:color="000000"/>
-              </w:pBdr>
-              <w:spacing w:after="0" w:before="0" w:line="240"/>
-              <w:ind w:firstLine="0" w:left="100" w:right="100"/>
-            </w:pPr>
-            <w:r>
-              <w:rPr>
-                <w:rFonts w:ascii="Arial"/>
-                <w:i w:val="false"/>
-                <w:b w:val="false"/>
-                <w:u w:val="none"/>
-                <w:sz w:val="18"/>
-                <w:szCs w:val="18"/>
-                <w:color w:val="000000"/>
-              </w:rPr>
-              <w:t xml:space="preserve">0.00</w:t>
-            </w:r>
-          </w:p>
-        </w:tc>
-      </w:tr>
-      <w:tr>
-        <w:trPr>
-          <w:cantSplit/>
-          <w:trHeight w:val="614" w:hRule="auto"/>
-        </w:trPr>
-        body55
-        <w:tc>
-          <w:tcPr>
-            <w:tcBorders>
-              <w:bottom w:val="single" w:sz="8" w:space="0" w:color="666666"/>
-              <w:top w:val="single" w:sz="8" w:space="0" w:color="666666"/>
-              <w:left w:val="single" w:sz="8" w:space="0" w:color="666666"/>
-              <w:right w:val="single" w:sz="8" w:space="0" w:color="666666"/>
-            </w:tcBorders>
-            <w:shd w:val="clear" w:color="auto" w:fill="FFFFFF"/>
-            <w:tcMar>
-              <w:top w:w="0" w:type="dxa"/>
-              <w:bottom w:w="0" w:type="dxa"/>
-              <w:left w:w="0" w:type="dxa"/>
-              <w:right w:w="0" w:type="dxa"/>
-            </w:tcMar>
-            <w:vAlign w:val="center"/>
-          </w:tcPr>
-          <w:p>
-            <w:pPr>
-              <w:jc w:val="right"/>
-              <w:keepNext/>
-              <w:pBdr>
-                <w:bottom w:val="none" w:sz="0" w:space="0" w:color="000000"/>
-                <w:top w:val="none" w:sz="0" w:space="0" w:color="000000"/>
-                <w:left w:val="none" w:sz="0" w:space="0" w:color="000000"/>
-                <w:right w:val="none" w:sz="0" w:space="0" w:color="000000"/>
-              </w:pBdr>
-              <w:spacing w:after="0" w:before="0" w:line="240"/>
-              <w:ind w:firstLine="0" w:left="100" w:right="100"/>
-            </w:pPr>
-            <w:r>
-              <w:rPr>
-                <w:rFonts w:ascii="Arial"/>
-                <w:i w:val="false"/>
-                <w:b w:val="false"/>
-                <w:u w:val="none"/>
-                <w:sz w:val="18"/>
-                <w:szCs w:val="18"/>
-                <w:color w:val="000000"/>
-              </w:rPr>
-              <w:t xml:space="preserve">55</w:t>
-            </w:r>
-          </w:p>
-        </w:tc>
-        <w:tc>
-          <w:tcPr>
-            <w:tcBorders>
-              <w:bottom w:val="single" w:sz="8" w:space="0" w:color="666666"/>
-              <w:top w:val="single" w:sz="8" w:space="0" w:color="666666"/>
-              <w:left w:val="single" w:sz="8" w:space="0" w:color="666666"/>
-              <w:right w:val="single" w:sz="8" w:space="0" w:color="666666"/>
-            </w:tcBorders>
-            <w:shd w:val="clear" w:color="auto" w:fill="FFFFFF"/>
-            <w:tcMar>
-              <w:top w:w="0" w:type="dxa"/>
-              <w:bottom w:w="0" w:type="dxa"/>
-              <w:left w:w="0" w:type="dxa"/>
-              <w:right w:w="0" w:type="dxa"/>
-            </w:tcMar>
-            <w:vAlign w:val="center"/>
-          </w:tcPr>
-          <w:p>
-            <w:pPr>
-              <w:jc w:val="left"/>
-              <w:keepNext/>
-              <w:pBdr>
-                <w:bottom w:val="none" w:sz="0" w:space="0" w:color="000000"/>
-                <w:top w:val="none" w:sz="0" w:space="0" w:color="000000"/>
-                <w:left w:val="none" w:sz="0" w:space="0" w:color="000000"/>
-                <w:right w:val="none" w:sz="0" w:space="0" w:color="000000"/>
-              </w:pBdr>
-              <w:spacing w:after="0" w:before="0" w:line="240"/>
-              <w:ind w:firstLine="0" w:left="100" w:right="100"/>
-            </w:pPr>
-            <w:r>
-              <w:rPr>
-                <w:rFonts w:ascii="Arial"/>
-                <w:i w:val="false"/>
-                <w:b w:val="false"/>
-                <w:u w:val="none"/>
-                <w:sz w:val="18"/>
-                <w:szCs w:val="18"/>
-                <w:color w:val="000000"/>
-              </w:rPr>
-              <w:t xml:space="preserve">-</w:t>
-            </w:r>
-          </w:p>
-        </w:tc>
-        <w:tc>
-          <w:tcPr>
-            <w:tcBorders>
-              <w:bottom w:val="single" w:sz="8" w:space="0" w:color="666666"/>
-              <w:top w:val="single" w:sz="8" w:space="0" w:color="666666"/>
-              <w:left w:val="single" w:sz="8" w:space="0" w:color="666666"/>
-              <w:right w:val="single" w:sz="8" w:space="0" w:color="666666"/>
-            </w:tcBorders>
-            <w:shd w:val="clear" w:color="auto" w:fill="FFFFFF"/>
-            <w:tcMar>
-              <w:top w:w="0" w:type="dxa"/>
-              <w:bottom w:w="0" w:type="dxa"/>
-              <w:left w:w="0" w:type="dxa"/>
-              <w:right w:w="0" w:type="dxa"/>
-            </w:tcMar>
-            <w:vAlign w:val="center"/>
-          </w:tcPr>
-          <w:p>
-            <w:pPr>
-              <w:jc w:val="left"/>
-              <w:keepNext/>
-              <w:pBdr>
-                <w:bottom w:val="none" w:sz="0" w:space="0" w:color="000000"/>
-                <w:top w:val="none" w:sz="0" w:space="0" w:color="000000"/>
-                <w:left w:val="none" w:sz="0" w:space="0" w:color="000000"/>
-                <w:right w:val="none" w:sz="0" w:space="0" w:color="000000"/>
-              </w:pBdr>
-              <w:spacing w:after="0" w:before="0" w:line="240"/>
-              <w:ind w:firstLine="0" w:left="100" w:right="100"/>
-            </w:pPr>
-            <w:r>
-              <w:rPr>
-                <w:rFonts w:ascii="Arial"/>
-                <w:i w:val="false"/>
-                <w:b w:val="false"/>
-                <w:u w:val="none"/>
-                <w:sz w:val="18"/>
-                <w:szCs w:val="18"/>
-                <w:color w:val="000000"/>
-              </w:rPr>
-              <w:t xml:space="preserve">Rappahannock River below Fredericksburg</w:t>
-            </w:r>
-          </w:p>
-        </w:tc>
-        <w:tc>
-          <w:tcPr>
-            <w:tcBorders>
-              <w:bottom w:val="single" w:sz="8" w:space="0" w:color="666666"/>
-              <w:top w:val="single" w:sz="8" w:space="0" w:color="666666"/>
-              <w:left w:val="single" w:sz="8" w:space="0" w:color="666666"/>
-              <w:right w:val="single" w:sz="8" w:space="0" w:color="666666"/>
-            </w:tcBorders>
-            <w:shd w:val="clear" w:color="auto" w:fill="FFFFFF"/>
-            <w:tcMar>
-              <w:top w:w="0" w:type="dxa"/>
-              <w:bottom w:w="0" w:type="dxa"/>
-              <w:left w:w="0" w:type="dxa"/>
-              <w:right w:w="0" w:type="dxa"/>
-            </w:tcMar>
-            <w:vAlign w:val="center"/>
-          </w:tcPr>
-          <w:p>
-            <w:pPr>
-              <w:jc w:val="left"/>
-              <w:keepNext/>
-              <w:pBdr>
-                <w:bottom w:val="none" w:sz="0" w:space="0" w:color="000000"/>
-                <w:top w:val="none" w:sz="0" w:space="0" w:color="000000"/>
-                <w:left w:val="none" w:sz="0" w:space="0" w:color="000000"/>
-                <w:right w:val="none" w:sz="0" w:space="0" w:color="000000"/>
-              </w:pBdr>
-              <w:spacing w:after="0" w:before="0" w:line="240"/>
-              <w:ind w:firstLine="0" w:left="100" w:right="100"/>
-            </w:pPr>
-            <w:r>
-              <w:rPr>
-                <w:rFonts w:ascii="Arial"/>
-                <w:i w:val="false"/>
-                <w:b w:val="false"/>
-                <w:u w:val="none"/>
-                <w:sz w:val="18"/>
-                <w:szCs w:val="18"/>
-                <w:color w:val="000000"/>
-              </w:rPr>
-              <w:t xml:space="preserve">intake</w:t>
-            </w:r>
-          </w:p>
-        </w:tc>
-        <w:tc>
-          <w:tcPr>
-            <w:tcBorders>
-              <w:bottom w:val="single" w:sz="8" w:space="0" w:color="666666"/>
-              <w:top w:val="single" w:sz="8" w:space="0" w:color="666666"/>
-              <w:left w:val="single" w:sz="8" w:space="0" w:color="666666"/>
-              <w:right w:val="single" w:sz="8" w:space="0" w:color="666666"/>
-            </w:tcBorders>
-            <w:shd w:val="clear" w:color="auto" w:fill="FFFFFF"/>
-            <w:tcMar>
-              <w:top w:w="0" w:type="dxa"/>
-              <w:bottom w:w="0" w:type="dxa"/>
-              <w:left w:w="0" w:type="dxa"/>
-              <w:right w:w="0" w:type="dxa"/>
-            </w:tcMar>
-            <w:vAlign w:val="center"/>
-          </w:tcPr>
-          <w:p>
-            <w:pPr>
-              <w:jc w:val="left"/>
-              <w:keepNext/>
-              <w:pBdr>
-                <w:bottom w:val="none" w:sz="0" w:space="0" w:color="000000"/>
-                <w:top w:val="none" w:sz="0" w:space="0" w:color="000000"/>
-                <w:left w:val="none" w:sz="0" w:space="0" w:color="000000"/>
-                <w:right w:val="none" w:sz="0" w:space="0" w:color="000000"/>
-              </w:pBdr>
-              <w:spacing w:after="0" w:before="0" w:line="240"/>
-              <w:ind w:firstLine="0" w:left="100" w:right="100"/>
-            </w:pPr>
-            <w:r>
-              <w:rPr>
-                <w:rFonts w:ascii="Arial"/>
-                <w:i w:val="false"/>
-                <w:b w:val="false"/>
-                <w:u w:val="none"/>
-                <w:sz w:val="18"/>
-                <w:szCs w:val="18"/>
-                <w:color w:val="000000"/>
-              </w:rPr>
-              <w:t xml:space="preserve">RAPPAHANNOCK RIVER</w:t>
-            </w:r>
-          </w:p>
-        </w:tc>
-        <w:tc>
-          <w:tcPr>
-            <w:tcBorders>
-              <w:bottom w:val="single" w:sz="8" w:space="0" w:color="666666"/>
-              <w:top w:val="single" w:sz="8" w:space="0" w:color="666666"/>
-              <w:left w:val="single" w:sz="8" w:space="0" w:color="666666"/>
-              <w:right w:val="single" w:sz="8" w:space="0" w:color="666666"/>
-            </w:tcBorders>
-            <w:shd w:val="clear" w:color="auto" w:fill="FFFFFF"/>
-            <w:tcMar>
-              <w:top w:w="0" w:type="dxa"/>
-              <w:bottom w:w="0" w:type="dxa"/>
-              <w:left w:w="0" w:type="dxa"/>
-              <w:right w:w="0" w:type="dxa"/>
-            </w:tcMar>
-            <w:vAlign w:val="center"/>
-          </w:tcPr>
-          <w:p>
-            <w:pPr>
-              <w:jc w:val="right"/>
-              <w:keepNext/>
-              <w:pBdr>
-                <w:bottom w:val="none" w:sz="0" w:space="0" w:color="000000"/>
-                <w:top w:val="none" w:sz="0" w:space="0" w:color="000000"/>
-                <w:left w:val="none" w:sz="0" w:space="0" w:color="000000"/>
-                <w:right w:val="none" w:sz="0" w:space="0" w:color="000000"/>
-              </w:pBdr>
-              <w:spacing w:after="0" w:before="0" w:line="240"/>
-              <w:ind w:firstLine="0" w:left="100" w:right="100"/>
-            </w:pPr>
-            <w:r>
-              <w:rPr>
-                <w:rFonts w:ascii="Arial"/>
-                <w:i w:val="false"/>
-                <w:b w:val="false"/>
-                <w:u w:val="none"/>
-                <w:sz w:val="18"/>
-                <w:szCs w:val="18"/>
-                <w:color w:val="000000"/>
-              </w:rPr>
-              <w:t xml:space="preserve">0.00</w:t>
-            </w:r>
-          </w:p>
-        </w:tc>
-        <w:tc>
-          <w:tcPr>
-            <w:tcBorders>
-              <w:bottom w:val="single" w:sz="8" w:space="0" w:color="666666"/>
-              <w:top w:val="single" w:sz="8" w:space="0" w:color="666666"/>
-              <w:left w:val="single" w:sz="8" w:space="0" w:color="666666"/>
-              <w:right w:val="single" w:sz="8" w:space="0" w:color="666666"/>
-            </w:tcBorders>
-            <w:shd w:val="clear" w:color="auto" w:fill="FFFFFF"/>
-            <w:tcMar>
-              <w:top w:w="0" w:type="dxa"/>
-              <w:bottom w:w="0" w:type="dxa"/>
-              <w:left w:w="0" w:type="dxa"/>
-              <w:right w:w="0" w:type="dxa"/>
-            </w:tcMar>
-            <w:vAlign w:val="center"/>
-          </w:tcPr>
-          <w:p>
-            <w:pPr>
-              <w:jc w:val="left"/>
-              <w:keepNext/>
-              <w:pBdr>
-                <w:bottom w:val="none" w:sz="0" w:space="0" w:color="000000"/>
-                <w:top w:val="none" w:sz="0" w:space="0" w:color="000000"/>
-                <w:left w:val="none" w:sz="0" w:space="0" w:color="000000"/>
-                <w:right w:val="none" w:sz="0" w:space="0" w:color="000000"/>
-              </w:pBdr>
-              <w:spacing w:after="0" w:before="0" w:line="240"/>
-              <w:ind w:firstLine="0" w:left="100" w:right="100"/>
-            </w:pPr>
-            <w:r>
-              <w:rPr>
-                <w:rFonts w:ascii="Arial"/>
-                <w:i w:val="false"/>
-                <w:b w:val="false"/>
-                <w:u w:val="none"/>
-                <w:sz w:val="18"/>
-                <w:szCs w:val="18"/>
-                <w:color w:val="000000"/>
-              </w:rPr>
-              <w:t xml:space="preserve">FREDERICKSBURG WTP</w:t>
-            </w:r>
-          </w:p>
-        </w:tc>
-        <w:tc>
-          <w:tcPr>
-            <w:tcBorders>
-              <w:bottom w:val="single" w:sz="8" w:space="0" w:color="666666"/>
-              <w:top w:val="single" w:sz="8" w:space="0" w:color="666666"/>
-              <w:left w:val="single" w:sz="8" w:space="0" w:color="666666"/>
-              <w:right w:val="single" w:sz="8" w:space="0" w:color="666666"/>
-            </w:tcBorders>
-            <w:shd w:val="clear" w:color="auto" w:fill="FFFFFF"/>
-            <w:tcMar>
-              <w:top w:w="0" w:type="dxa"/>
-              <w:bottom w:w="0" w:type="dxa"/>
-              <w:left w:w="0" w:type="dxa"/>
-              <w:right w:w="0" w:type="dxa"/>
-            </w:tcMar>
-            <w:vAlign w:val="center"/>
-          </w:tcPr>
-          <w:p>
-            <w:pPr>
-              <w:jc w:val="right"/>
-              <w:keepNext/>
-              <w:pBdr>
-                <w:bottom w:val="none" w:sz="0" w:space="0" w:color="000000"/>
-                <w:top w:val="none" w:sz="0" w:space="0" w:color="000000"/>
-                <w:left w:val="none" w:sz="0" w:space="0" w:color="000000"/>
-                <w:right w:val="none" w:sz="0" w:space="0" w:color="000000"/>
-              </w:pBdr>
-              <w:spacing w:after="0" w:before="0" w:line="240"/>
-              <w:ind w:firstLine="0" w:left="100" w:right="100"/>
-            </w:pPr>
-            <w:r>
-              <w:rPr>
-                <w:rFonts w:ascii="Arial"/>
-                <w:i w:val="false"/>
-                <w:b w:val="false"/>
-                <w:u w:val="none"/>
-                <w:sz w:val="18"/>
-                <w:szCs w:val="18"/>
-                <w:color w:val="000000"/>
-              </w:rPr>
-              <w:t xml:space="preserve">0.00</w:t>
-            </w:r>
-          </w:p>
-        </w:tc>
-        <w:tc>
-          <w:tcPr>
-            <w:tcBorders>
-              <w:bottom w:val="single" w:sz="8" w:space="0" w:color="666666"/>
-              <w:top w:val="single" w:sz="8" w:space="0" w:color="666666"/>
-              <w:left w:val="single" w:sz="8" w:space="0" w:color="666666"/>
-              <w:right w:val="single" w:sz="8" w:space="0" w:color="666666"/>
-            </w:tcBorders>
-            <w:shd w:val="clear" w:color="auto" w:fill="FFFFFF"/>
-            <w:tcMar>
-              <w:top w:w="0" w:type="dxa"/>
-              <w:bottom w:w="0" w:type="dxa"/>
-              <w:left w:w="0" w:type="dxa"/>
-              <w:right w:w="0" w:type="dxa"/>
-            </w:tcMar>
-            <w:vAlign w:val="center"/>
-          </w:tcPr>
-          <w:p>
-            <w:pPr>
-              <w:jc w:val="right"/>
-              <w:keepNext/>
-              <w:pBdr>
-                <w:bottom w:val="none" w:sz="0" w:space="0" w:color="000000"/>
-                <w:top w:val="none" w:sz="0" w:space="0" w:color="000000"/>
-                <w:left w:val="none" w:sz="0" w:space="0" w:color="000000"/>
-                <w:right w:val="none" w:sz="0" w:space="0" w:color="000000"/>
-              </w:pBdr>
-              <w:spacing w:after="0" w:before="0" w:line="240"/>
-              <w:ind w:firstLine="0" w:left="100" w:right="100"/>
-            </w:pPr>
-            <w:r>
-              <w:rPr>
-                <w:rFonts w:ascii="Arial"/>
-                <w:i w:val="false"/>
-                <w:b w:val="false"/>
-                <w:u w:val="none"/>
-                <w:sz w:val="18"/>
-                <w:szCs w:val="18"/>
-                <w:color w:val="000000"/>
-              </w:rPr>
-              <w:t xml:space="preserve">0.00</w:t>
-            </w:r>
-          </w:p>
-        </w:tc>
-        <w:tc>
-          <w:tcPr>
-            <w:tcBorders>
-              <w:bottom w:val="single" w:sz="8" w:space="0" w:color="666666"/>
-              <w:top w:val="single" w:sz="8" w:space="0" w:color="666666"/>
-              <w:left w:val="single" w:sz="8" w:space="0" w:color="666666"/>
-              <w:right w:val="single" w:sz="8" w:space="0" w:color="666666"/>
-            </w:tcBorders>
-            <w:shd w:val="clear" w:color="auto" w:fill="FFFFFF"/>
-            <w:tcMar>
-              <w:top w:w="0" w:type="dxa"/>
-              <w:bottom w:w="0" w:type="dxa"/>
-              <w:left w:w="0" w:type="dxa"/>
-              <w:right w:w="0" w:type="dxa"/>
-            </w:tcMar>
-            <w:vAlign w:val="center"/>
-          </w:tcPr>
-          <w:p>
-            <w:pPr>
-              <w:jc w:val="right"/>
-              <w:keepNext/>
-              <w:pBdr>
-                <w:bottom w:val="none" w:sz="0" w:space="0" w:color="000000"/>
-                <w:top w:val="none" w:sz="0" w:space="0" w:color="000000"/>
-                <w:left w:val="none" w:sz="0" w:space="0" w:color="000000"/>
-                <w:right w:val="none" w:sz="0" w:space="0" w:color="000000"/>
-              </w:pBdr>
-              <w:spacing w:after="0" w:before="0" w:line="240"/>
-              <w:ind w:firstLine="0" w:left="100" w:right="100"/>
-            </w:pPr>
-            <w:r>
-              <w:rPr>
-                <w:rFonts w:ascii="Arial"/>
-                <w:i w:val="false"/>
-                <w:b w:val="false"/>
-                <w:u w:val="none"/>
-                <w:sz w:val="18"/>
-                <w:szCs w:val="18"/>
-                <w:color w:val="000000"/>
-              </w:rPr>
-              <w:t xml:space="preserve">0.00</w:t>
-            </w:r>
-          </w:p>
-        </w:tc>
-      </w:tr>
-      <w:tr>
-        <w:trPr>
-          <w:cantSplit/>
-          <w:trHeight w:val="617" w:hRule="auto"/>
-        </w:trPr>
-        body56
-        <w:tc>
-          <w:tcPr>
-            <w:tcBorders>
-              <w:bottom w:val="single" w:sz="8" w:space="0" w:color="666666"/>
-              <w:top w:val="single" w:sz="8" w:space="0" w:color="666666"/>
-              <w:left w:val="single" w:sz="8" w:space="0" w:color="666666"/>
-              <w:right w:val="single" w:sz="8" w:space="0" w:color="666666"/>
-            </w:tcBorders>
-            <w:shd w:val="clear" w:color="auto" w:fill="FFFFFF"/>
-            <w:tcMar>
-              <w:top w:w="0" w:type="dxa"/>
-              <w:bottom w:w="0" w:type="dxa"/>
-              <w:left w:w="0" w:type="dxa"/>
-              <w:right w:w="0" w:type="dxa"/>
-            </w:tcMar>
-            <w:vAlign w:val="center"/>
-          </w:tcPr>
-          <w:p>
-            <w:pPr>
-              <w:jc w:val="right"/>
-              <w:keepNext/>
-              <w:pBdr>
-                <w:bottom w:val="none" w:sz="0" w:space="0" w:color="000000"/>
-                <w:top w:val="none" w:sz="0" w:space="0" w:color="000000"/>
-                <w:left w:val="none" w:sz="0" w:space="0" w:color="000000"/>
-                <w:right w:val="none" w:sz="0" w:space="0" w:color="000000"/>
-              </w:pBdr>
-              <w:spacing w:after="0" w:before="0" w:line="240"/>
-              <w:ind w:firstLine="0" w:left="100" w:right="100"/>
-            </w:pPr>
-            <w:r>
-              <w:rPr>
-                <w:rFonts w:ascii="Arial"/>
-                <w:i w:val="false"/>
-                <w:b w:val="false"/>
-                <w:u w:val="none"/>
-                <w:sz w:val="18"/>
-                <w:szCs w:val="18"/>
-                <w:color w:val="000000"/>
-              </w:rPr>
-              <w:t xml:space="preserve">56</w:t>
-            </w:r>
-          </w:p>
-        </w:tc>
-        <w:tc>
-          <w:tcPr>
-            <w:tcBorders>
-              <w:bottom w:val="single" w:sz="8" w:space="0" w:color="666666"/>
-              <w:top w:val="single" w:sz="8" w:space="0" w:color="666666"/>
-              <w:left w:val="single" w:sz="8" w:space="0" w:color="666666"/>
-              <w:right w:val="single" w:sz="8" w:space="0" w:color="666666"/>
-            </w:tcBorders>
-            <w:shd w:val="clear" w:color="auto" w:fill="FFFFFF"/>
-            <w:tcMar>
-              <w:top w:w="0" w:type="dxa"/>
-              <w:bottom w:w="0" w:type="dxa"/>
-              <w:left w:w="0" w:type="dxa"/>
-              <w:right w:w="0" w:type="dxa"/>
-            </w:tcMar>
-            <w:vAlign w:val="center"/>
-          </w:tcPr>
-          <w:p>
-            <w:pPr>
-              <w:jc w:val="left"/>
-              <w:keepNext/>
-              <w:pBdr>
-                <w:bottom w:val="none" w:sz="0" w:space="0" w:color="000000"/>
-                <w:top w:val="none" w:sz="0" w:space="0" w:color="000000"/>
-                <w:left w:val="none" w:sz="0" w:space="0" w:color="000000"/>
-                <w:right w:val="none" w:sz="0" w:space="0" w:color="000000"/>
-              </w:pBdr>
-              <w:spacing w:after="0" w:before="0" w:line="240"/>
-              <w:ind w:firstLine="0" w:left="100" w:right="100"/>
-            </w:pPr>
-            <w:r>
-              <w:rPr>
-                <w:rFonts w:ascii="Arial"/>
-                <w:i w:val="false"/>
-                <w:b w:val="false"/>
-                <w:u w:val="none"/>
-                <w:sz w:val="18"/>
-                <w:szCs w:val="18"/>
-                <w:color w:val="000000"/>
-              </w:rPr>
-              <w:t xml:space="preserve">Upstream</w:t>
-            </w:r>
-          </w:p>
-        </w:tc>
-        <w:tc>
-          <w:tcPr>
-            <w:tcBorders>
-              <w:bottom w:val="single" w:sz="8" w:space="0" w:color="666666"/>
-              <w:top w:val="single" w:sz="8" w:space="0" w:color="666666"/>
-              <w:left w:val="single" w:sz="8" w:space="0" w:color="666666"/>
-              <w:right w:val="single" w:sz="8" w:space="0" w:color="666666"/>
-            </w:tcBorders>
-            <w:shd w:val="clear" w:color="auto" w:fill="FFFFFF"/>
-            <w:tcMar>
-              <w:top w:w="0" w:type="dxa"/>
-              <w:bottom w:w="0" w:type="dxa"/>
-              <w:left w:w="0" w:type="dxa"/>
-              <w:right w:w="0" w:type="dxa"/>
-            </w:tcMar>
-            <w:vAlign w:val="center"/>
-          </w:tcPr>
-          <w:p>
-            <w:pPr>
-              <w:jc w:val="left"/>
-              <w:keepNext/>
-              <w:pBdr>
-                <w:bottom w:val="none" w:sz="0" w:space="0" w:color="000000"/>
-                <w:top w:val="none" w:sz="0" w:space="0" w:color="000000"/>
-                <w:left w:val="none" w:sz="0" w:space="0" w:color="000000"/>
-                <w:right w:val="none" w:sz="0" w:space="0" w:color="000000"/>
-              </w:pBdr>
-              <w:spacing w:after="0" w:before="0" w:line="240"/>
-              <w:ind w:firstLine="0" w:left="100" w:right="100"/>
-            </w:pPr>
-            <w:r>
-              <w:rPr>
-                <w:rFonts w:ascii="Arial"/>
-                <w:i w:val="false"/>
-                <w:b w:val="false"/>
-                <w:u w:val="none"/>
-                <w:sz w:val="18"/>
-                <w:szCs w:val="18"/>
-                <w:color w:val="000000"/>
-              </w:rPr>
-              <w:t xml:space="preserve">Rappahannock River @ Fall Line</w:t>
-            </w:r>
-          </w:p>
-        </w:tc>
-        <w:tc>
-          <w:tcPr>
-            <w:tcBorders>
-              <w:bottom w:val="single" w:sz="8" w:space="0" w:color="666666"/>
-              <w:top w:val="single" w:sz="8" w:space="0" w:color="666666"/>
-              <w:left w:val="single" w:sz="8" w:space="0" w:color="666666"/>
-              <w:right w:val="single" w:sz="8" w:space="0" w:color="666666"/>
-            </w:tcBorders>
-            <w:shd w:val="clear" w:color="auto" w:fill="FFFFFF"/>
-            <w:tcMar>
-              <w:top w:w="0" w:type="dxa"/>
-              <w:bottom w:w="0" w:type="dxa"/>
-              <w:left w:w="0" w:type="dxa"/>
-              <w:right w:w="0" w:type="dxa"/>
-            </w:tcMar>
-            <w:vAlign w:val="center"/>
-          </w:tcPr>
-          <w:p>
-            <w:pPr>
-              <w:jc w:val="left"/>
-              <w:keepNext/>
-              <w:pBdr>
-                <w:bottom w:val="none" w:sz="0" w:space="0" w:color="000000"/>
-                <w:top w:val="none" w:sz="0" w:space="0" w:color="000000"/>
-                <w:left w:val="none" w:sz="0" w:space="0" w:color="000000"/>
-                <w:right w:val="none" w:sz="0" w:space="0" w:color="000000"/>
-              </w:pBdr>
-              <w:spacing w:after="0" w:before="0" w:line="240"/>
-              <w:ind w:firstLine="0" w:left="100" w:right="100"/>
-            </w:pPr>
-            <w:r>
-              <w:rPr>
-                <w:rFonts w:ascii="Arial"/>
-                <w:i w:val="false"/>
-                <w:b w:val="false"/>
-                <w:u w:val="none"/>
-                <w:sz w:val="18"/>
-                <w:szCs w:val="18"/>
-                <w:color w:val="000000"/>
-              </w:rPr>
-              <w:t xml:space="preserve">intake</w:t>
-            </w:r>
-          </w:p>
-        </w:tc>
-        <w:tc>
-          <w:tcPr>
-            <w:tcBorders>
-              <w:bottom w:val="single" w:sz="8" w:space="0" w:color="666666"/>
-              <w:top w:val="single" w:sz="8" w:space="0" w:color="666666"/>
-              <w:left w:val="single" w:sz="8" w:space="0" w:color="666666"/>
-              <w:right w:val="single" w:sz="8" w:space="0" w:color="666666"/>
-            </w:tcBorders>
-            <w:shd w:val="clear" w:color="auto" w:fill="FFFFFF"/>
-            <w:tcMar>
-              <w:top w:w="0" w:type="dxa"/>
-              <w:bottom w:w="0" w:type="dxa"/>
-              <w:left w:w="0" w:type="dxa"/>
-              <w:right w:w="0" w:type="dxa"/>
-            </w:tcMar>
-            <w:vAlign w:val="center"/>
-          </w:tcPr>
-          <w:p>
-            <w:pPr>
-              <w:jc w:val="left"/>
-              <w:keepNext/>
-              <w:pBdr>
-                <w:bottom w:val="none" w:sz="0" w:space="0" w:color="000000"/>
-                <w:top w:val="none" w:sz="0" w:space="0" w:color="000000"/>
-                <w:left w:val="none" w:sz="0" w:space="0" w:color="000000"/>
-                <w:right w:val="none" w:sz="0" w:space="0" w:color="000000"/>
-              </w:pBdr>
-              <w:spacing w:after="0" w:before="0" w:line="240"/>
-              <w:ind w:firstLine="0" w:left="100" w:right="100"/>
-            </w:pPr>
-            <w:r>
-              <w:rPr>
-                <w:rFonts w:ascii="Arial"/>
-                <w:i w:val="false"/>
-                <w:b w:val="false"/>
-                <w:u w:val="none"/>
-                <w:sz w:val="18"/>
-                <w:szCs w:val="18"/>
-                <w:color w:val="000000"/>
-              </w:rPr>
-              <w:t xml:space="preserve">MOTTS RUN RESERVIOR</w:t>
-            </w:r>
-          </w:p>
-        </w:tc>
-        <w:tc>
-          <w:tcPr>
-            <w:tcBorders>
-              <w:bottom w:val="single" w:sz="8" w:space="0" w:color="666666"/>
-              <w:top w:val="single" w:sz="8" w:space="0" w:color="666666"/>
-              <w:left w:val="single" w:sz="8" w:space="0" w:color="666666"/>
-              <w:right w:val="single" w:sz="8" w:space="0" w:color="666666"/>
-            </w:tcBorders>
-            <w:shd w:val="clear" w:color="auto" w:fill="FFFFFF"/>
-            <w:tcMar>
-              <w:top w:w="0" w:type="dxa"/>
-              <w:bottom w:w="0" w:type="dxa"/>
-              <w:left w:w="0" w:type="dxa"/>
-              <w:right w:w="0" w:type="dxa"/>
-            </w:tcMar>
-            <w:vAlign w:val="center"/>
-          </w:tcPr>
-          <w:p>
-            <w:pPr>
-              <w:jc w:val="right"/>
-              <w:keepNext/>
-              <w:pBdr>
-                <w:bottom w:val="none" w:sz="0" w:space="0" w:color="000000"/>
-                <w:top w:val="none" w:sz="0" w:space="0" w:color="000000"/>
-                <w:left w:val="none" w:sz="0" w:space="0" w:color="000000"/>
-                <w:right w:val="none" w:sz="0" w:space="0" w:color="000000"/>
-              </w:pBdr>
-              <w:spacing w:after="0" w:before="0" w:line="240"/>
-              <w:ind w:firstLine="0" w:left="100" w:right="100"/>
-            </w:pPr>
-            <w:r>
-              <w:rPr>
-                <w:rFonts w:ascii="Arial"/>
-                <w:i w:val="false"/>
-                <w:b w:val="false"/>
-                <w:u w:val="none"/>
-                <w:sz w:val="18"/>
-                <w:szCs w:val="18"/>
-                <w:color w:val="000000"/>
-              </w:rPr>
-              <w:t xml:space="preserve">0.00</w:t>
-            </w:r>
-          </w:p>
-        </w:tc>
-        <w:tc>
-          <w:tcPr>
-            <w:tcBorders>
-              <w:bottom w:val="single" w:sz="8" w:space="0" w:color="666666"/>
-              <w:top w:val="single" w:sz="8" w:space="0" w:color="666666"/>
-              <w:left w:val="single" w:sz="8" w:space="0" w:color="666666"/>
-              <w:right w:val="single" w:sz="8" w:space="0" w:color="666666"/>
-            </w:tcBorders>
-            <w:shd w:val="clear" w:color="auto" w:fill="FFFFFF"/>
-            <w:tcMar>
-              <w:top w:w="0" w:type="dxa"/>
-              <w:bottom w:w="0" w:type="dxa"/>
-              <w:left w:w="0" w:type="dxa"/>
-              <w:right w:w="0" w:type="dxa"/>
-            </w:tcMar>
-            <w:vAlign w:val="center"/>
-          </w:tcPr>
-          <w:p>
-            <w:pPr>
-              <w:jc w:val="left"/>
-              <w:keepNext/>
-              <w:pBdr>
-                <w:bottom w:val="none" w:sz="0" w:space="0" w:color="000000"/>
-                <w:top w:val="none" w:sz="0" w:space="0" w:color="000000"/>
-                <w:left w:val="none" w:sz="0" w:space="0" w:color="000000"/>
-                <w:right w:val="none" w:sz="0" w:space="0" w:color="000000"/>
-              </w:pBdr>
-              <w:spacing w:after="0" w:before="0" w:line="240"/>
-              <w:ind w:firstLine="0" w:left="100" w:right="100"/>
-            </w:pPr>
-            <w:r>
-              <w:rPr>
-                <w:rFonts w:ascii="Arial"/>
-                <w:i w:val="false"/>
-                <w:b w:val="false"/>
-                <w:u w:val="none"/>
-                <w:sz w:val="18"/>
-                <w:szCs w:val="18"/>
-                <w:color w:val="000000"/>
-              </w:rPr>
-              <w:t xml:space="preserve">FREDERICKSBURG WTP</w:t>
+              <w:t xml:space="preserve">FREDERICKSBURG PLANT</w:t>
             </w:r>
           </w:p>
         </w:tc>
@@ -37235,51 +37235,51 @@
                 <w:szCs w:val="18"/>
                 <w:color w:val="000000"/>
               </w:rPr>
-              <w:t xml:space="preserve">Upstream</w:t>
-            </w:r>
-          </w:p>
-        </w:tc>
-        <w:tc>
-          <w:tcPr>
-            <w:tcBorders>
-              <w:bottom w:val="single" w:sz="8" w:space="0" w:color="666666"/>
-              <w:top w:val="single" w:sz="8" w:space="0" w:color="666666"/>
-              <w:left w:val="single" w:sz="8" w:space="0" w:color="666666"/>
-              <w:right w:val="single" w:sz="8" w:space="0" w:color="666666"/>
-            </w:tcBorders>
-            <w:shd w:val="clear" w:color="auto" w:fill="FFFFFF"/>
-            <w:tcMar>
-              <w:top w:w="0" w:type="dxa"/>
-              <w:bottom w:w="0" w:type="dxa"/>
-              <w:left w:w="0" w:type="dxa"/>
-              <w:right w:w="0" w:type="dxa"/>
-            </w:tcMar>
-            <w:vAlign w:val="center"/>
-          </w:tcPr>
-          <w:p>
-            <w:pPr>
-              <w:jc w:val="left"/>
-              <w:keepNext/>
-              <w:pBdr>
-                <w:bottom w:val="none" w:sz="0" w:space="0" w:color="000000"/>
-                <w:top w:val="none" w:sz="0" w:space="0" w:color="000000"/>
-                <w:left w:val="none" w:sz="0" w:space="0" w:color="000000"/>
-                <w:right w:val="none" w:sz="0" w:space="0" w:color="000000"/>
-              </w:pBdr>
-              <w:spacing w:after="0" w:before="0" w:line="240"/>
-              <w:ind w:firstLine="0" w:left="100" w:right="100"/>
-            </w:pPr>
-            <w:r>
-              <w:rPr>
-                <w:rFonts w:ascii="Arial"/>
-                <w:i w:val="false"/>
-                <w:b w:val="false"/>
-                <w:u w:val="none"/>
-                <w:sz w:val="18"/>
-                <w:szCs w:val="18"/>
-                <w:color w:val="000000"/>
-              </w:rPr>
-              <w:t xml:space="preserve">Rappahannock River @ Fall Line</w:t>
+              <w:t xml:space="preserve">-</w:t>
+            </w:r>
+          </w:p>
+        </w:tc>
+        <w:tc>
+          <w:tcPr>
+            <w:tcBorders>
+              <w:bottom w:val="single" w:sz="8" w:space="0" w:color="666666"/>
+              <w:top w:val="single" w:sz="8" w:space="0" w:color="666666"/>
+              <w:left w:val="single" w:sz="8" w:space="0" w:color="666666"/>
+              <w:right w:val="single" w:sz="8" w:space="0" w:color="666666"/>
+            </w:tcBorders>
+            <w:shd w:val="clear" w:color="auto" w:fill="FFFFFF"/>
+            <w:tcMar>
+              <w:top w:w="0" w:type="dxa"/>
+              <w:bottom w:w="0" w:type="dxa"/>
+              <w:left w:w="0" w:type="dxa"/>
+              <w:right w:w="0" w:type="dxa"/>
+            </w:tcMar>
+            <w:vAlign w:val="center"/>
+          </w:tcPr>
+          <w:p>
+            <w:pPr>
+              <w:jc w:val="left"/>
+              <w:keepNext/>
+              <w:pBdr>
+                <w:bottom w:val="none" w:sz="0" w:space="0" w:color="000000"/>
+                <w:top w:val="none" w:sz="0" w:space="0" w:color="000000"/>
+                <w:left w:val="none" w:sz="0" w:space="0" w:color="000000"/>
+                <w:right w:val="none" w:sz="0" w:space="0" w:color="000000"/>
+              </w:pBdr>
+              <w:spacing w:after="0" w:before="0" w:line="240"/>
+              <w:ind w:firstLine="0" w:left="100" w:right="100"/>
+            </w:pPr>
+            <w:r>
+              <w:rPr>
+                <w:rFonts w:ascii="Arial"/>
+                <w:i w:val="false"/>
+                <w:b w:val="false"/>
+                <w:u w:val="none"/>
+                <w:sz w:val="18"/>
+                <w:szCs w:val="18"/>
+                <w:color w:val="000000"/>
+              </w:rPr>
+              <w:t xml:space="preserve">Rappahannock River below Fredericksburg</w:t>
             </w:r>
           </w:p>
         </w:tc>
@@ -37367,7 +37367,7 @@
                 <w:szCs w:val="18"/>
                 <w:color w:val="000000"/>
               </w:rPr>
-              <w:t xml:space="preserve">MOTTS RUN RESERVIOR</w:t>
+              <w:t xml:space="preserve">RAPPAHANNOCK RIVER #1 SAND PLT</w:t>
             </w:r>
           </w:p>
         </w:tc>
@@ -37455,7 +37455,7 @@
                 <w:szCs w:val="18"/>
                 <w:color w:val="000000"/>
               </w:rPr>
-              <w:t xml:space="preserve">FREDERICKSBURG WTP</w:t>
+              <w:t xml:space="preserve">KING GEORGE PLANT - Aggregate Industries</w:t>
             </w:r>
           </w:p>
         </w:tc>
@@ -38261,7 +38261,7 @@
                 <w:szCs w:val="18"/>
                 <w:color w:val="000000"/>
               </w:rPr>
-              <w:t xml:space="preserve">Mossneck</w:t>
+              <w:t xml:space="preserve">Hazelwood </w:t>
             </w:r>
           </w:p>
         </w:tc>
@@ -38349,7 +38349,7 @@
                 <w:szCs w:val="18"/>
                 <w:color w:val="000000"/>
               </w:rPr>
-              <w:t xml:space="preserve">Mossneck</w:t>
+              <w:t xml:space="preserve">Hazelwood </w:t>
             </w:r>
           </w:p>
         </w:tc>
@@ -38708,7 +38708,7 @@
                 <w:szCs w:val="18"/>
                 <w:color w:val="000000"/>
               </w:rPr>
-              <w:t xml:space="preserve">Hazelwood </w:t>
+              <w:t xml:space="preserve">Mossneck</w:t>
             </w:r>
           </w:p>
         </w:tc>
@@ -38796,7 +38796,7 @@
                 <w:szCs w:val="18"/>
                 <w:color w:val="000000"/>
               </w:rPr>
-              <w:t xml:space="preserve">Hazelwood </w:t>
+              <w:t xml:space="preserve">Mossneck</w:t>
             </w:r>
           </w:p>
         </w:tc>

</xml_diff>